<commit_message>
CORRECTED: after 2 check
</commit_message>
<xml_diff>
--- a/lab_05_unix/docs/Брянская_ИУ7_52_3UNIX.docx
+++ b/lab_05_unix/docs/Брянская_ИУ7_52_3UNIX.docx
@@ -14,11 +14,10 @@
           <w:bottom w:w="0" w:type="dxa"/>
           <w:right w:w="108" w:type="dxa"/>
         </w:tblCellMar>
-        <w:tblLook w:lastRow="0" w:firstRow="0" w:lastColumn="0" w:firstColumn="0" w:val="0000" w:noHBand="0" w:noVBand="0"/>
       </w:tblPr>
       <w:tblGrid>
         <w:gridCol w:w="1416"/>
-        <w:gridCol w:w="7938"/>
+        <w:gridCol w:w="7939"/>
       </w:tblGrid>
       <w:tr>
         <w:trPr/>
@@ -50,7 +49,7 @@
                 <w:lang w:eastAsia="ru-RU"/>
               </w:rPr>
               <w:drawing>
-                <wp:anchor behindDoc="0" distT="0" distB="9525" distL="114300" distR="114300" simplePos="0" locked="0" layoutInCell="1" allowOverlap="1" relativeHeight="2">
+                <wp:anchor behindDoc="0" distT="0" distB="9525" distL="114300" distR="114300" simplePos="0" locked="0" layoutInCell="1" allowOverlap="1" relativeHeight="3">
                   <wp:simplePos x="0" y="0"/>
                   <wp:positionH relativeFrom="column">
                     <wp:posOffset>-13970</wp:posOffset>
@@ -107,7 +106,7 @@
         </w:tc>
         <w:tc>
           <w:tcPr>
-            <w:tcW w:w="7938" w:type="dxa"/>
+            <w:tcW w:w="7939" w:type="dxa"/>
             <w:tcBorders/>
             <w:shd w:fill="auto" w:val="clear"/>
           </w:tcPr>
@@ -190,7 +189,7 @@
             <w:pPr>
               <w:pStyle w:val="Standard"/>
               <w:spacing w:lineRule="auto" w:line="240" w:before="0" w:after="0"/>
-              <w:ind w:right="-2" w:hanging="0"/>
+              <w:ind w:left="0" w:right="-2" w:hanging="0"/>
               <w:jc w:val="center"/>
               <w:rPr>
                 <w:rFonts w:ascii="Times New Roman" w:hAnsi="Times New Roman" w:eastAsia="Times New Roman" w:cs="Times New Roman"/>
@@ -216,7 +215,7 @@
             <w:pPr>
               <w:pStyle w:val="Standard"/>
               <w:spacing w:lineRule="auto" w:line="240" w:before="0" w:after="0"/>
-              <w:ind w:right="-2" w:hanging="0"/>
+              <w:ind w:left="0" w:right="-2" w:hanging="0"/>
               <w:jc w:val="center"/>
               <w:rPr>
                 <w:rFonts w:ascii="Times New Roman" w:hAnsi="Times New Roman" w:eastAsia="Times New Roman" w:cs="Times New Roman"/>
@@ -613,11 +612,10 @@
           <w:bottom w:w="0" w:type="dxa"/>
           <w:right w:w="108" w:type="dxa"/>
         </w:tblCellMar>
-        <w:tblLook w:noVBand="0" w:val="0000" w:noHBand="0" w:lastColumn="0" w:firstColumn="0" w:lastRow="0" w:firstRow="0"/>
       </w:tblPr>
       <w:tblGrid>
         <w:gridCol w:w="3968"/>
-        <w:gridCol w:w="709"/>
+        <w:gridCol w:w="710"/>
       </w:tblGrid>
       <w:tr>
         <w:trPr/>
@@ -631,7 +629,7 @@
             <w:pPr>
               <w:pStyle w:val="Standard"/>
               <w:widowControl w:val="false"/>
-              <w:shd w:val="clear" w:color="auto" w:fill="FFFFFF"/>
+              <w:shd w:fill="FFFFFF" w:val="clear"/>
               <w:spacing w:lineRule="auto" w:line="240" w:before="0" w:after="0"/>
               <w:jc w:val="right"/>
               <w:rPr>
@@ -657,7 +655,7 @@
         </w:tc>
         <w:tc>
           <w:tcPr>
-            <w:tcW w:w="709" w:type="dxa"/>
+            <w:tcW w:w="710" w:type="dxa"/>
             <w:tcBorders/>
             <w:shd w:fill="auto" w:val="clear"/>
           </w:tcPr>
@@ -667,13 +665,20 @@
               <w:widowControl w:val="false"/>
               <w:spacing w:lineRule="auto" w:line="240" w:before="0" w:after="0"/>
               <w:jc w:val="center"/>
-              <w:rPr/>
+              <w:rPr>
+                <w:rFonts w:ascii="Times New Roman" w:hAnsi="Times New Roman" w:eastAsia="Times New Roman" w:cs="Times New Roman"/>
+                <w:color w:val="000000"/>
+                <w:spacing w:val="100"/>
+                <w:sz w:val="28"/>
+                <w:szCs w:val="28"/>
+                <w:lang w:val="en-US" w:eastAsia="ru-RU"/>
+              </w:rPr>
             </w:pPr>
             <w:r>
               <mc:AlternateContent>
                 <mc:Choice Requires="wps">
                   <w:drawing>
-                    <wp:anchor behindDoc="0" distT="0" distB="0" distL="114300" distR="113875" simplePos="0" locked="0" layoutInCell="1" allowOverlap="1" relativeHeight="3" wp14:anchorId="6A13B019">
+                    <wp:anchor behindDoc="0" distT="0" distB="36830" distL="114300" distR="132715" simplePos="0" locked="0" layoutInCell="1" allowOverlap="1" relativeHeight="2">
                       <wp:simplePos x="0" y="0"/>
                       <wp:positionH relativeFrom="column">
                         <wp:posOffset>-33655</wp:posOffset>
@@ -682,7 +687,7 @@
                         <wp:posOffset>189230</wp:posOffset>
                       </wp:positionV>
                       <wp:extent cx="362585" cy="1905"/>
-                      <wp:effectExtent l="0" t="0" r="18840" b="37020"/>
+                      <wp:effectExtent l="0" t="0" r="0" b="0"/>
                       <wp:wrapNone/>
                       <wp:docPr id="2" name="AutoShape 5"/>
                       <a:graphic xmlns:a="http://schemas.openxmlformats.org/drawingml/2006/main">
@@ -729,14 +734,10 @@
                                 <w:p>
                                   <w:pPr>
                                     <w:pStyle w:val="Style23"/>
-                                    <w:rPr>
-                                      <w:color w:val="auto"/>
-                                    </w:rPr>
+                                    <w:rPr/>
                                   </w:pPr>
                                   <w:r>
-                                    <w:rPr>
-                                      <w:color w:val="auto"/>
-                                    </w:rPr>
+                                    <w:rPr/>
                                   </w:r>
                                 </w:p>
                               </w:txbxContent>
@@ -774,7 +775,7 @@
       <w:pPr>
         <w:pStyle w:val="Standard"/>
         <w:spacing w:lineRule="auto" w:line="240" w:before="0" w:after="0"/>
-        <w:ind w:left="142" w:hanging="0"/>
+        <w:ind w:left="142" w:right="0" w:hanging="0"/>
         <w:jc w:val="both"/>
         <w:rPr>
           <w:rFonts w:ascii="Times New Roman" w:hAnsi="Times New Roman" w:eastAsia="Times New Roman" w:cs="Times New Roman"/>
@@ -799,7 +800,7 @@
       <w:pPr>
         <w:pStyle w:val="Standard"/>
         <w:spacing w:lineRule="auto" w:line="240" w:before="0" w:after="0"/>
-        <w:ind w:left="142" w:hanging="0"/>
+        <w:ind w:left="142" w:right="0" w:hanging="0"/>
         <w:jc w:val="both"/>
         <w:rPr>
           <w:rFonts w:ascii="Times New Roman" w:hAnsi="Times New Roman" w:eastAsia="Times New Roman" w:cs="Times New Roman"/>
@@ -824,7 +825,7 @@
       <w:pPr>
         <w:pStyle w:val="Standard"/>
         <w:spacing w:lineRule="auto" w:line="240" w:before="0" w:after="0"/>
-        <w:ind w:left="142" w:hanging="0"/>
+        <w:ind w:left="142" w:right="0" w:hanging="0"/>
         <w:jc w:val="both"/>
         <w:rPr/>
       </w:pPr>
@@ -856,7 +857,7 @@
       <w:pPr>
         <w:pStyle w:val="Standard"/>
         <w:spacing w:lineRule="auto" w:line="240" w:before="0" w:after="0"/>
-        <w:ind w:left="142" w:hanging="0"/>
+        <w:ind w:left="142" w:right="0" w:hanging="0"/>
         <w:jc w:val="both"/>
         <w:rPr>
           <w:rFonts w:ascii="Times New Roman" w:hAnsi="Times New Roman" w:eastAsia="Times New Roman" w:cs="Times New Roman"/>
@@ -870,14 +871,22 @@
         </w:rPr>
       </w:pPr>
       <w:r>
-        <w:rPr/>
+        <w:rPr>
+          <w:rFonts w:eastAsia="Times New Roman" w:cs="Times New Roman" w:ascii="Times New Roman" w:hAnsi="Times New Roman"/>
+          <w:b w:val="false"/>
+          <w:bCs w:val="false"/>
+          <w:sz w:val="32"/>
+          <w:szCs w:val="32"/>
+          <w:u w:val="single"/>
+          <w:lang w:eastAsia="ru-RU"/>
+        </w:rPr>
       </w:r>
     </w:p>
     <w:p>
       <w:pPr>
         <w:pStyle w:val="Standard"/>
         <w:spacing w:lineRule="auto" w:line="240" w:before="0" w:after="0"/>
-        <w:ind w:left="142" w:hanging="0"/>
+        <w:ind w:left="142" w:right="0" w:hanging="0"/>
         <w:jc w:val="both"/>
         <w:rPr/>
       </w:pPr>
@@ -907,7 +916,7 @@
       <w:pPr>
         <w:pStyle w:val="Standard"/>
         <w:widowControl w:val="false"/>
-        <w:shd w:val="clear" w:color="auto" w:fill="FFFFFF"/>
+        <w:shd w:fill="FFFFFF" w:val="clear"/>
         <w:tabs>
           <w:tab w:val="left" w:pos="5670" w:leader="none"/>
         </w:tabs>
@@ -933,7 +942,7 @@
       <w:pPr>
         <w:pStyle w:val="Standard"/>
         <w:widowControl w:val="false"/>
-        <w:shd w:val="clear" w:color="auto" w:fill="FFFFFF"/>
+        <w:shd w:fill="FFFFFF" w:val="clear"/>
         <w:tabs>
           <w:tab w:val="left" w:pos="5670" w:leader="none"/>
         </w:tabs>
@@ -959,7 +968,7 @@
       <w:pPr>
         <w:pStyle w:val="Standard"/>
         <w:widowControl w:val="false"/>
-        <w:shd w:val="clear" w:color="auto" w:fill="FFFFFF"/>
+        <w:shd w:fill="FFFFFF" w:val="clear"/>
         <w:tabs>
           <w:tab w:val="left" w:pos="5670" w:leader="none"/>
         </w:tabs>
@@ -985,7 +994,7 @@
       <w:pPr>
         <w:pStyle w:val="Standard"/>
         <w:widowControl w:val="false"/>
-        <w:shd w:val="clear" w:color="auto" w:fill="FFFFFF"/>
+        <w:shd w:fill="FFFFFF" w:val="clear"/>
         <w:tabs>
           <w:tab w:val="left" w:pos="5670" w:leader="none"/>
         </w:tabs>
@@ -1019,7 +1028,6 @@
           <w:bottom w:w="0" w:type="dxa"/>
           <w:right w:w="108" w:type="dxa"/>
         </w:tblCellMar>
-        <w:tblLook w:noVBand="0" w:val="0000" w:noHBand="0" w:lastColumn="0" w:firstColumn="0" w:lastRow="0" w:firstRow="0"/>
       </w:tblPr>
       <w:tblGrid>
         <w:gridCol w:w="2099"/>
@@ -1597,7 +1605,11 @@
               </w:pBdr>
               <w:spacing w:lineRule="auto" w:line="240" w:before="0" w:after="0"/>
               <w:rPr>
+                <w:rFonts w:ascii="Times New Roman" w:hAnsi="Times New Roman" w:eastAsia="Times New Roman" w:cs="Times New Roman"/>
+                <w:sz w:val="28"/>
+                <w:szCs w:val="28"/>
                 <w:u w:val="single"/>
+                <w:lang w:eastAsia="ru-RU"/>
               </w:rPr>
             </w:pPr>
             <w:r>
@@ -1934,8 +1946,8 @@
           <w:b/>
           <w:b/>
           <w:bCs/>
-          <w:sz w:val="28"/>
-          <w:szCs w:val="28"/>
+          <w:sz w:val="26"/>
+          <w:szCs w:val="26"/>
           <w:lang w:eastAsia="ru-RU"/>
         </w:rPr>
       </w:pPr>
@@ -1957,7 +1969,7 @@
         <w:spacing w:lineRule="auto" w:line="276" w:before="0" w:after="0"/>
         <w:jc w:val="both"/>
         <w:rPr>
-          <w:rFonts w:ascii="Times New Roman" w:hAnsi="Times New Roman"/>
+          <w:rFonts w:ascii="Times New Roman" w:hAnsi="Times New Roman" w:eastAsia="Times New Roman" w:cs="Times New Roman"/>
           <w:b w:val="false"/>
           <w:i w:val="false"/>
           <w:caps w:val="false"/>
@@ -1966,6 +1978,7 @@
           <w:spacing w:val="0"/>
           <w:sz w:val="26"/>
           <w:szCs w:val="26"/>
+          <w:lang w:eastAsia="ru-RU"/>
         </w:rPr>
       </w:pPr>
       <w:r>
@@ -3622,7 +3635,7 @@
       <w:pPr>
         <w:pStyle w:val="Normal"/>
         <w:spacing w:lineRule="auto" w:line="240"/>
-        <w:ind w:left="708" w:hanging="0"/>
+        <w:ind w:left="708" w:right="0" w:hanging="0"/>
         <w:rPr>
           <w:rFonts w:ascii="Droid Sans Mono;monospace;monospace;Droid Sans Fallback" w:hAnsi="Droid Sans Mono;monospace;monospace;Droid Sans Fallback"/>
           <w:b w:val="false"/>
@@ -3659,7 +3672,7 @@
       <w:pPr>
         <w:pStyle w:val="Normal"/>
         <w:spacing w:lineRule="auto" w:line="240"/>
-        <w:ind w:left="708" w:hanging="0"/>
+        <w:ind w:left="708" w:right="0" w:hanging="0"/>
         <w:rPr>
           <w:rFonts w:ascii="Droid Sans Mono;monospace;monospace;Droid Sans Fallback" w:hAnsi="Droid Sans Mono;monospace;monospace;Droid Sans Fallback"/>
           <w:b w:val="false"/>
@@ -3718,24 +3731,24 @@
       <w:pPr>
         <w:pStyle w:val="Normal"/>
         <w:spacing w:lineRule="auto" w:line="240"/>
-        <w:ind w:left="708" w:hanging="0"/>
-        <w:rPr>
-          <w:sz w:val="16"/>
-          <w:szCs w:val="16"/>
-        </w:rPr>
-      </w:pPr>
-      <w:r>
-        <w:rPr>
-          <w:sz w:val="16"/>
-          <w:szCs w:val="16"/>
-        </w:rPr>
-      </w:r>
-    </w:p>
-    <w:p>
-      <w:pPr>
-        <w:pStyle w:val="Normal"/>
-        <w:spacing w:lineRule="auto" w:line="240"/>
-        <w:ind w:left="708" w:hanging="0"/>
+        <w:ind w:left="708" w:right="0" w:hanging="0"/>
+        <w:rPr>
+          <w:sz w:val="16"/>
+          <w:szCs w:val="16"/>
+        </w:rPr>
+      </w:pPr>
+      <w:r>
+        <w:rPr>
+          <w:sz w:val="16"/>
+          <w:szCs w:val="16"/>
+        </w:rPr>
+      </w:r>
+    </w:p>
+    <w:p>
+      <w:pPr>
+        <w:pStyle w:val="Normal"/>
+        <w:spacing w:lineRule="auto" w:line="240"/>
+        <w:ind w:left="708" w:right="0" w:hanging="0"/>
         <w:rPr>
           <w:rFonts w:ascii="Droid Sans Mono;monospace;monospace;Droid Sans Fallback" w:hAnsi="Droid Sans Mono;monospace;monospace;Droid Sans Fallback"/>
           <w:b w:val="false"/>
@@ -3794,7 +3807,7 @@
       <w:pPr>
         <w:pStyle w:val="Normal"/>
         <w:spacing w:lineRule="auto" w:line="240"/>
-        <w:ind w:left="708" w:hanging="0"/>
+        <w:ind w:left="708" w:right="0" w:hanging="0"/>
         <w:rPr>
           <w:rFonts w:ascii="Droid Sans Mono;monospace;monospace;Droid Sans Fallback" w:hAnsi="Droid Sans Mono;monospace;monospace;Droid Sans Fallback"/>
           <w:b w:val="false"/>
@@ -3820,7 +3833,7 @@
       <w:pPr>
         <w:pStyle w:val="Normal"/>
         <w:spacing w:lineRule="auto" w:line="240"/>
-        <w:ind w:left="1416" w:hanging="0"/>
+        <w:ind w:left="1416" w:right="0" w:hanging="0"/>
         <w:rPr>
           <w:rFonts w:ascii="Droid Sans Mono;monospace;monospace;Droid Sans Fallback" w:hAnsi="Droid Sans Mono;monospace;monospace;Droid Sans Fallback"/>
           <w:b w:val="false"/>
@@ -3890,24 +3903,24 @@
       <w:pPr>
         <w:pStyle w:val="Normal"/>
         <w:spacing w:lineRule="auto" w:line="240"/>
-        <w:ind w:left="1416" w:hanging="0"/>
-        <w:rPr>
-          <w:sz w:val="16"/>
-          <w:szCs w:val="16"/>
-        </w:rPr>
-      </w:pPr>
-      <w:r>
-        <w:rPr>
-          <w:sz w:val="16"/>
-          <w:szCs w:val="16"/>
-        </w:rPr>
-      </w:r>
-    </w:p>
-    <w:p>
-      <w:pPr>
-        <w:pStyle w:val="Normal"/>
-        <w:spacing w:lineRule="auto" w:line="240"/>
-        <w:ind w:left="1416" w:hanging="0"/>
+        <w:ind w:left="1416" w:right="0" w:hanging="0"/>
+        <w:rPr>
+          <w:sz w:val="16"/>
+          <w:szCs w:val="16"/>
+        </w:rPr>
+      </w:pPr>
+      <w:r>
+        <w:rPr>
+          <w:sz w:val="16"/>
+          <w:szCs w:val="16"/>
+        </w:rPr>
+      </w:r>
+    </w:p>
+    <w:p>
+      <w:pPr>
+        <w:pStyle w:val="Normal"/>
+        <w:spacing w:lineRule="auto" w:line="240"/>
+        <w:ind w:left="1416" w:right="0" w:hanging="0"/>
         <w:rPr>
           <w:rFonts w:ascii="Droid Sans Mono;monospace;monospace;Droid Sans Fallback" w:hAnsi="Droid Sans Mono;monospace;monospace;Droid Sans Fallback"/>
           <w:b w:val="false"/>
@@ -3955,7 +3968,7 @@
       <w:pPr>
         <w:pStyle w:val="Normal"/>
         <w:spacing w:lineRule="auto" w:line="240"/>
-        <w:ind w:left="1416" w:hanging="0"/>
+        <w:ind w:left="1416" w:right="0" w:hanging="0"/>
         <w:rPr>
           <w:rFonts w:ascii="Droid Sans Mono;monospace;monospace;Droid Sans Fallback" w:hAnsi="Droid Sans Mono;monospace;monospace;Droid Sans Fallback"/>
           <w:b w:val="false"/>
@@ -4014,7 +4027,7 @@
       <w:pPr>
         <w:pStyle w:val="Normal"/>
         <w:spacing w:lineRule="auto" w:line="240"/>
-        <w:ind w:left="1416" w:hanging="0"/>
+        <w:ind w:left="1416" w:right="0" w:hanging="0"/>
         <w:rPr>
           <w:rFonts w:ascii="Droid Sans Mono;monospace;monospace;Droid Sans Fallback" w:hAnsi="Droid Sans Mono;monospace;monospace;Droid Sans Fallback"/>
           <w:b w:val="false"/>
@@ -4040,7 +4053,7 @@
       <w:pPr>
         <w:pStyle w:val="Normal"/>
         <w:spacing w:lineRule="auto" w:line="240"/>
-        <w:ind w:left="1416" w:hanging="0"/>
+        <w:ind w:left="1416" w:right="0" w:hanging="0"/>
         <w:rPr>
           <w:rFonts w:ascii="Droid Sans Mono;monospace;monospace;Droid Sans Fallback" w:hAnsi="Droid Sans Mono;monospace;monospace;Droid Sans Fallback"/>
           <w:b w:val="false"/>
@@ -4088,7 +4101,7 @@
       <w:pPr>
         <w:pStyle w:val="Normal"/>
         <w:spacing w:lineRule="auto" w:line="240"/>
-        <w:ind w:left="1416" w:hanging="0"/>
+        <w:ind w:left="1416" w:right="0" w:hanging="0"/>
         <w:rPr>
           <w:rFonts w:ascii="Droid Sans Mono;monospace;monospace;Droid Sans Fallback" w:hAnsi="Droid Sans Mono;monospace;monospace;Droid Sans Fallback"/>
           <w:b w:val="false"/>
@@ -4147,7 +4160,7 @@
       <w:pPr>
         <w:pStyle w:val="Normal"/>
         <w:spacing w:lineRule="auto" w:line="240"/>
-        <w:ind w:left="708" w:hanging="0"/>
+        <w:ind w:left="708" w:right="0" w:hanging="0"/>
         <w:rPr>
           <w:rFonts w:ascii="Droid Sans Mono;monospace;monospace;Droid Sans Fallback" w:hAnsi="Droid Sans Mono;monospace;monospace;Droid Sans Fallback"/>
           <w:b w:val="false"/>
@@ -4174,24 +4187,24 @@
       <w:pPr>
         <w:pStyle w:val="Normal"/>
         <w:spacing w:lineRule="auto" w:line="240"/>
-        <w:ind w:left="708" w:hanging="0"/>
-        <w:rPr>
-          <w:sz w:val="16"/>
-          <w:szCs w:val="16"/>
-        </w:rPr>
-      </w:pPr>
-      <w:r>
-        <w:rPr>
-          <w:sz w:val="16"/>
-          <w:szCs w:val="16"/>
-        </w:rPr>
-      </w:r>
-    </w:p>
-    <w:p>
-      <w:pPr>
-        <w:pStyle w:val="Normal"/>
-        <w:spacing w:lineRule="auto" w:line="240"/>
-        <w:ind w:left="1416" w:hanging="0"/>
+        <w:ind w:left="708" w:right="0" w:hanging="0"/>
+        <w:rPr>
+          <w:sz w:val="16"/>
+          <w:szCs w:val="16"/>
+        </w:rPr>
+      </w:pPr>
+      <w:r>
+        <w:rPr>
+          <w:sz w:val="16"/>
+          <w:szCs w:val="16"/>
+        </w:rPr>
+      </w:r>
+    </w:p>
+    <w:p>
+      <w:pPr>
+        <w:pStyle w:val="Normal"/>
+        <w:spacing w:lineRule="auto" w:line="240"/>
+        <w:ind w:left="1416" w:right="0" w:hanging="0"/>
         <w:rPr>
           <w:rFonts w:ascii="Droid Sans Mono;monospace;monospace;Droid Sans Fallback" w:hAnsi="Droid Sans Mono;monospace;monospace;Droid Sans Fallback"/>
           <w:b w:val="false"/>
@@ -4239,7 +4252,7 @@
       <w:pPr>
         <w:pStyle w:val="Normal"/>
         <w:spacing w:lineRule="auto" w:line="240"/>
-        <w:ind w:left="1416" w:hanging="0"/>
+        <w:ind w:left="1416" w:right="0" w:hanging="0"/>
         <w:rPr>
           <w:rFonts w:ascii="Droid Sans Mono;monospace;monospace;Droid Sans Fallback" w:hAnsi="Droid Sans Mono;monospace;monospace;Droid Sans Fallback"/>
           <w:b w:val="false"/>
@@ -4309,7 +4322,7 @@
       <w:pPr>
         <w:pStyle w:val="Normal"/>
         <w:spacing w:lineRule="auto" w:line="240"/>
-        <w:ind w:left="1416" w:hanging="0"/>
+        <w:ind w:left="1416" w:right="0" w:hanging="0"/>
         <w:rPr>
           <w:rFonts w:ascii="Droid Sans Mono;monospace;monospace;Droid Sans Fallback" w:hAnsi="Droid Sans Mono;monospace;monospace;Droid Sans Fallback"/>
           <w:b w:val="false"/>
@@ -4335,24 +4348,24 @@
       <w:pPr>
         <w:pStyle w:val="Normal"/>
         <w:spacing w:lineRule="auto" w:line="240"/>
-        <w:ind w:left="1416" w:hanging="0"/>
-        <w:rPr>
-          <w:sz w:val="16"/>
-          <w:szCs w:val="16"/>
-        </w:rPr>
-      </w:pPr>
-      <w:r>
-        <w:rPr>
-          <w:sz w:val="16"/>
-          <w:szCs w:val="16"/>
-        </w:rPr>
-      </w:r>
-    </w:p>
-    <w:p>
-      <w:pPr>
-        <w:pStyle w:val="Normal"/>
-        <w:spacing w:lineRule="auto" w:line="240"/>
-        <w:ind w:left="1416" w:hanging="0"/>
+        <w:ind w:left="1416" w:right="0" w:hanging="0"/>
+        <w:rPr>
+          <w:sz w:val="16"/>
+          <w:szCs w:val="16"/>
+        </w:rPr>
+      </w:pPr>
+      <w:r>
+        <w:rPr>
+          <w:sz w:val="16"/>
+          <w:szCs w:val="16"/>
+        </w:rPr>
+      </w:r>
+    </w:p>
+    <w:p>
+      <w:pPr>
+        <w:pStyle w:val="Normal"/>
+        <w:spacing w:lineRule="auto" w:line="240"/>
+        <w:ind w:left="1416" w:right="0" w:hanging="0"/>
         <w:rPr>
           <w:rFonts w:ascii="Droid Sans Mono;monospace;monospace;Droid Sans Fallback" w:hAnsi="Droid Sans Mono;monospace;monospace;Droid Sans Fallback"/>
           <w:b w:val="false"/>
@@ -4411,7 +4424,7 @@
       <w:pPr>
         <w:pStyle w:val="Normal"/>
         <w:spacing w:lineRule="auto" w:line="240"/>
-        <w:ind w:left="1416" w:hanging="0"/>
+        <w:ind w:left="1416" w:right="0" w:hanging="0"/>
         <w:rPr>
           <w:rFonts w:ascii="Droid Sans Mono;monospace;monospace;Droid Sans Fallback" w:hAnsi="Droid Sans Mono;monospace;monospace;Droid Sans Fallback"/>
           <w:b w:val="false"/>
@@ -4460,24 +4473,24 @@
       <w:pPr>
         <w:pStyle w:val="Normal"/>
         <w:spacing w:lineRule="auto" w:line="240"/>
-        <w:ind w:left="1416" w:hanging="0"/>
-        <w:rPr>
-          <w:sz w:val="16"/>
-          <w:szCs w:val="16"/>
-        </w:rPr>
-      </w:pPr>
-      <w:r>
-        <w:rPr>
-          <w:sz w:val="16"/>
-          <w:szCs w:val="16"/>
-        </w:rPr>
-      </w:r>
-    </w:p>
-    <w:p>
-      <w:pPr>
-        <w:pStyle w:val="Normal"/>
-        <w:spacing w:lineRule="auto" w:line="240"/>
-        <w:ind w:left="1416" w:hanging="0"/>
+        <w:ind w:left="1416" w:right="0" w:hanging="0"/>
+        <w:rPr>
+          <w:sz w:val="16"/>
+          <w:szCs w:val="16"/>
+        </w:rPr>
+      </w:pPr>
+      <w:r>
+        <w:rPr>
+          <w:sz w:val="16"/>
+          <w:szCs w:val="16"/>
+        </w:rPr>
+      </w:r>
+    </w:p>
+    <w:p>
+      <w:pPr>
+        <w:pStyle w:val="Normal"/>
+        <w:spacing w:lineRule="auto" w:line="240"/>
+        <w:ind w:left="1416" w:right="0" w:hanging="0"/>
         <w:rPr>
           <w:rFonts w:ascii="Droid Sans Mono;monospace;monospace;Droid Sans Fallback" w:hAnsi="Droid Sans Mono;monospace;monospace;Droid Sans Fallback"/>
           <w:b w:val="false"/>
@@ -4525,24 +4538,24 @@
       <w:pPr>
         <w:pStyle w:val="Normal"/>
         <w:spacing w:lineRule="auto" w:line="240"/>
-        <w:ind w:left="1416" w:hanging="0"/>
-        <w:rPr>
-          <w:sz w:val="16"/>
-          <w:szCs w:val="16"/>
-        </w:rPr>
-      </w:pPr>
-      <w:r>
-        <w:rPr>
-          <w:sz w:val="16"/>
-          <w:szCs w:val="16"/>
-        </w:rPr>
-      </w:r>
-    </w:p>
-    <w:p>
-      <w:pPr>
-        <w:pStyle w:val="Normal"/>
-        <w:spacing w:lineRule="auto" w:line="240"/>
-        <w:ind w:left="1416" w:hanging="0"/>
+        <w:ind w:left="1416" w:right="0" w:hanging="0"/>
+        <w:rPr>
+          <w:sz w:val="16"/>
+          <w:szCs w:val="16"/>
+        </w:rPr>
+      </w:pPr>
+      <w:r>
+        <w:rPr>
+          <w:sz w:val="16"/>
+          <w:szCs w:val="16"/>
+        </w:rPr>
+      </w:r>
+    </w:p>
+    <w:p>
+      <w:pPr>
+        <w:pStyle w:val="Normal"/>
+        <w:spacing w:lineRule="auto" w:line="240"/>
+        <w:ind w:left="1416" w:right="0" w:hanging="0"/>
         <w:rPr>
           <w:rFonts w:ascii="Droid Sans Mono;monospace;monospace;Droid Sans Fallback" w:hAnsi="Droid Sans Mono;monospace;monospace;Droid Sans Fallback"/>
           <w:b w:val="false"/>
@@ -4623,7 +4636,7 @@
       <w:pPr>
         <w:pStyle w:val="Normal"/>
         <w:spacing w:lineRule="auto" w:line="240"/>
-        <w:ind w:left="1416" w:hanging="0"/>
+        <w:ind w:left="1416" w:right="0" w:hanging="0"/>
         <w:rPr>
           <w:rFonts w:ascii="Droid Sans Mono;monospace;monospace;Droid Sans Fallback" w:hAnsi="Droid Sans Mono;monospace;monospace;Droid Sans Fallback"/>
           <w:b w:val="false"/>
@@ -4694,24 +4707,24 @@
       <w:pPr>
         <w:pStyle w:val="Normal"/>
         <w:spacing w:lineRule="auto" w:line="240"/>
-        <w:ind w:left="1416" w:hanging="0"/>
-        <w:rPr>
-          <w:sz w:val="16"/>
-          <w:szCs w:val="16"/>
-        </w:rPr>
-      </w:pPr>
-      <w:r>
-        <w:rPr>
-          <w:sz w:val="16"/>
-          <w:szCs w:val="16"/>
-        </w:rPr>
-      </w:r>
-    </w:p>
-    <w:p>
-      <w:pPr>
-        <w:pStyle w:val="Normal"/>
-        <w:spacing w:lineRule="auto" w:line="240"/>
-        <w:ind w:left="1416" w:hanging="0"/>
+        <w:ind w:left="1416" w:right="0" w:hanging="0"/>
+        <w:rPr>
+          <w:sz w:val="16"/>
+          <w:szCs w:val="16"/>
+        </w:rPr>
+      </w:pPr>
+      <w:r>
+        <w:rPr>
+          <w:sz w:val="16"/>
+          <w:szCs w:val="16"/>
+        </w:rPr>
+      </w:r>
+    </w:p>
+    <w:p>
+      <w:pPr>
+        <w:pStyle w:val="Normal"/>
+        <w:spacing w:lineRule="auto" w:line="240"/>
+        <w:ind w:left="1416" w:right="0" w:hanging="0"/>
         <w:rPr>
           <w:rFonts w:ascii="Droid Sans Mono;monospace;monospace;Droid Sans Fallback" w:hAnsi="Droid Sans Mono;monospace;monospace;Droid Sans Fallback"/>
           <w:b w:val="false"/>
@@ -4759,7 +4772,7 @@
       <w:pPr>
         <w:pStyle w:val="Normal"/>
         <w:spacing w:lineRule="auto" w:line="240"/>
-        <w:ind w:left="1416" w:hanging="0"/>
+        <w:ind w:left="1416" w:right="0" w:hanging="0"/>
         <w:rPr>
           <w:rFonts w:ascii="Droid Sans Mono;monospace;monospace;Droid Sans Fallback" w:hAnsi="Droid Sans Mono;monospace;monospace;Droid Sans Fallback"/>
           <w:b w:val="false"/>
@@ -4818,7 +4831,7 @@
       <w:pPr>
         <w:pStyle w:val="Normal"/>
         <w:spacing w:lineRule="auto" w:line="240"/>
-        <w:ind w:left="1416" w:hanging="0"/>
+        <w:ind w:left="1416" w:right="0" w:hanging="0"/>
         <w:rPr>
           <w:rFonts w:ascii="Droid Sans Mono;monospace;monospace;Droid Sans Fallback" w:hAnsi="Droid Sans Mono;monospace;monospace;Droid Sans Fallback"/>
           <w:b w:val="false"/>
@@ -4844,7 +4857,7 @@
       <w:pPr>
         <w:pStyle w:val="Normal"/>
         <w:spacing w:lineRule="auto" w:line="240"/>
-        <w:ind w:left="1416" w:hanging="0"/>
+        <w:ind w:left="1416" w:right="0" w:hanging="0"/>
         <w:rPr>
           <w:rFonts w:ascii="Droid Sans Mono;monospace;monospace;Droid Sans Fallback" w:hAnsi="Droid Sans Mono;monospace;monospace;Droid Sans Fallback"/>
           <w:b w:val="false"/>
@@ -4893,7 +4906,7 @@
       <w:pPr>
         <w:pStyle w:val="Normal"/>
         <w:spacing w:lineRule="auto" w:line="240"/>
-        <w:ind w:left="1416" w:hanging="0"/>
+        <w:ind w:left="1416" w:right="0" w:hanging="0"/>
         <w:rPr>
           <w:rFonts w:ascii="Droid Sans Mono;monospace;monospace;Droid Sans Fallback" w:hAnsi="Droid Sans Mono;monospace;monospace;Droid Sans Fallback"/>
           <w:b w:val="false"/>
@@ -4953,7 +4966,7 @@
       <w:pPr>
         <w:pStyle w:val="Normal"/>
         <w:spacing w:lineRule="auto" w:line="240"/>
-        <w:ind w:left="1416" w:hanging="0"/>
+        <w:ind w:left="1416" w:right="0" w:hanging="0"/>
         <w:rPr>
           <w:rFonts w:ascii="Droid Sans Mono;monospace;monospace;Droid Sans Fallback" w:hAnsi="Droid Sans Mono;monospace;monospace;Droid Sans Fallback"/>
           <w:b w:val="false"/>
@@ -4979,7 +4992,7 @@
       <w:pPr>
         <w:pStyle w:val="Normal"/>
         <w:spacing w:lineRule="auto" w:line="240"/>
-        <w:ind w:hanging="0"/>
+        <w:ind w:left="0" w:right="0" w:hanging="0"/>
         <w:rPr>
           <w:rFonts w:ascii="Droid Sans Mono;monospace;monospace;Droid Sans Fallback" w:hAnsi="Droid Sans Mono;monospace;monospace;Droid Sans Fallback"/>
           <w:b w:val="false"/>
@@ -5006,24 +5019,24 @@
       <w:pPr>
         <w:pStyle w:val="Normal"/>
         <w:spacing w:lineRule="auto" w:line="240"/>
-        <w:ind w:left="708" w:hanging="0"/>
-        <w:rPr>
-          <w:sz w:val="16"/>
-          <w:szCs w:val="16"/>
-        </w:rPr>
-      </w:pPr>
-      <w:r>
-        <w:rPr>
-          <w:sz w:val="16"/>
-          <w:szCs w:val="16"/>
-        </w:rPr>
-      </w:r>
-    </w:p>
-    <w:p>
-      <w:pPr>
-        <w:pStyle w:val="Normal"/>
-        <w:spacing w:lineRule="auto" w:line="240"/>
-        <w:ind w:left="708" w:hanging="0"/>
+        <w:ind w:left="708" w:right="0" w:hanging="0"/>
+        <w:rPr>
+          <w:sz w:val="16"/>
+          <w:szCs w:val="16"/>
+        </w:rPr>
+      </w:pPr>
+      <w:r>
+        <w:rPr>
+          <w:sz w:val="16"/>
+          <w:szCs w:val="16"/>
+        </w:rPr>
+      </w:r>
+    </w:p>
+    <w:p>
+      <w:pPr>
+        <w:pStyle w:val="Normal"/>
+        <w:spacing w:lineRule="auto" w:line="240"/>
+        <w:ind w:left="708" w:right="0" w:hanging="0"/>
         <w:rPr>
           <w:rFonts w:ascii="Droid Sans Mono;monospace;monospace;Droid Sans Fallback" w:hAnsi="Droid Sans Mono;monospace;monospace;Droid Sans Fallback"/>
           <w:b w:val="false"/>
@@ -5272,7 +5285,7 @@
       <w:pPr>
         <w:pStyle w:val="Normal"/>
         <w:spacing w:lineRule="auto" w:line="240"/>
-        <w:ind w:left="708" w:hanging="0"/>
+        <w:ind w:left="708" w:right="0" w:hanging="0"/>
         <w:rPr>
           <w:rFonts w:ascii="Droid Sans Mono;monospace;monospace;Droid Sans Fallback" w:hAnsi="Droid Sans Mono;monospace;monospace;Droid Sans Fallback"/>
           <w:b w:val="false"/>
@@ -5309,24 +5322,24 @@
       <w:pPr>
         <w:pStyle w:val="Normal"/>
         <w:spacing w:lineRule="auto" w:line="240"/>
-        <w:ind w:left="708" w:hanging="0"/>
-        <w:rPr>
-          <w:sz w:val="16"/>
-          <w:szCs w:val="16"/>
-        </w:rPr>
-      </w:pPr>
-      <w:r>
-        <w:rPr>
-          <w:sz w:val="16"/>
-          <w:szCs w:val="16"/>
-        </w:rPr>
-      </w:r>
-    </w:p>
-    <w:p>
-      <w:pPr>
-        <w:pStyle w:val="Normal"/>
-        <w:spacing w:lineRule="auto" w:line="240"/>
-        <w:ind w:left="708" w:hanging="0"/>
+        <w:ind w:left="708" w:right="0" w:hanging="0"/>
+        <w:rPr>
+          <w:sz w:val="16"/>
+          <w:szCs w:val="16"/>
+        </w:rPr>
+      </w:pPr>
+      <w:r>
+        <w:rPr>
+          <w:sz w:val="16"/>
+          <w:szCs w:val="16"/>
+        </w:rPr>
+      </w:r>
+    </w:p>
+    <w:p>
+      <w:pPr>
+        <w:pStyle w:val="Normal"/>
+        <w:spacing w:lineRule="auto" w:line="240"/>
+        <w:ind w:left="708" w:right="0" w:hanging="0"/>
         <w:rPr>
           <w:rFonts w:ascii="Droid Sans Mono;monospace;monospace;Droid Sans Fallback" w:hAnsi="Droid Sans Mono;monospace;monospace;Droid Sans Fallback"/>
           <w:b w:val="false"/>
@@ -5385,7 +5398,7 @@
       <w:pPr>
         <w:pStyle w:val="Normal"/>
         <w:spacing w:lineRule="auto" w:line="240"/>
-        <w:ind w:left="708" w:hanging="0"/>
+        <w:ind w:left="708" w:right="0" w:hanging="0"/>
         <w:rPr>
           <w:rFonts w:ascii="Droid Sans Mono;monospace;monospace;Droid Sans Fallback" w:hAnsi="Droid Sans Mono;monospace;monospace;Droid Sans Fallback"/>
           <w:b w:val="false"/>
@@ -5411,7 +5424,7 @@
       <w:pPr>
         <w:pStyle w:val="Normal"/>
         <w:spacing w:lineRule="auto" w:line="240"/>
-        <w:ind w:left="1416" w:hanging="0"/>
+        <w:ind w:left="1416" w:right="0" w:hanging="0"/>
         <w:rPr>
           <w:rFonts w:ascii="Droid Sans Mono;monospace;monospace;Droid Sans Fallback" w:hAnsi="Droid Sans Mono;monospace;monospace;Droid Sans Fallback"/>
           <w:b w:val="false"/>
@@ -5481,24 +5494,24 @@
       <w:pPr>
         <w:pStyle w:val="Normal"/>
         <w:spacing w:lineRule="auto" w:line="240"/>
-        <w:ind w:left="1416" w:hanging="0"/>
-        <w:rPr>
-          <w:sz w:val="16"/>
-          <w:szCs w:val="16"/>
-        </w:rPr>
-      </w:pPr>
-      <w:r>
-        <w:rPr>
-          <w:sz w:val="16"/>
-          <w:szCs w:val="16"/>
-        </w:rPr>
-      </w:r>
-    </w:p>
-    <w:p>
-      <w:pPr>
-        <w:pStyle w:val="Normal"/>
-        <w:spacing w:lineRule="auto" w:line="240"/>
-        <w:ind w:left="1416" w:hanging="0"/>
+        <w:ind w:left="1416" w:right="0" w:hanging="0"/>
+        <w:rPr>
+          <w:sz w:val="16"/>
+          <w:szCs w:val="16"/>
+        </w:rPr>
+      </w:pPr>
+      <w:r>
+        <w:rPr>
+          <w:sz w:val="16"/>
+          <w:szCs w:val="16"/>
+        </w:rPr>
+      </w:r>
+    </w:p>
+    <w:p>
+      <w:pPr>
+        <w:pStyle w:val="Normal"/>
+        <w:spacing w:lineRule="auto" w:line="240"/>
+        <w:ind w:left="1416" w:right="0" w:hanging="0"/>
         <w:rPr>
           <w:rFonts w:ascii="Droid Sans Mono;monospace;monospace;Droid Sans Fallback" w:hAnsi="Droid Sans Mono;monospace;monospace;Droid Sans Fallback"/>
           <w:b w:val="false"/>
@@ -5546,7 +5559,7 @@
       <w:pPr>
         <w:pStyle w:val="Normal"/>
         <w:spacing w:lineRule="auto" w:line="240"/>
-        <w:ind w:left="1416" w:hanging="0"/>
+        <w:ind w:left="1416" w:right="0" w:hanging="0"/>
         <w:rPr>
           <w:rFonts w:ascii="Droid Sans Mono;monospace;monospace;Droid Sans Fallback" w:hAnsi="Droid Sans Mono;monospace;monospace;Droid Sans Fallback"/>
           <w:b w:val="false"/>
@@ -5605,7 +5618,7 @@
       <w:pPr>
         <w:pStyle w:val="Normal"/>
         <w:spacing w:lineRule="auto" w:line="240"/>
-        <w:ind w:left="1416" w:hanging="0"/>
+        <w:ind w:left="1416" w:right="0" w:hanging="0"/>
         <w:rPr>
           <w:rFonts w:ascii="Droid Sans Mono;monospace;monospace;Droid Sans Fallback" w:hAnsi="Droid Sans Mono;monospace;monospace;Droid Sans Fallback"/>
           <w:b w:val="false"/>
@@ -5631,7 +5644,7 @@
       <w:pPr>
         <w:pStyle w:val="Normal"/>
         <w:spacing w:lineRule="auto" w:line="240"/>
-        <w:ind w:left="2124" w:hanging="0"/>
+        <w:ind w:left="2124" w:right="0" w:hanging="0"/>
         <w:rPr>
           <w:rFonts w:ascii="Droid Sans Mono;monospace;monospace;Droid Sans Fallback" w:hAnsi="Droid Sans Mono;monospace;monospace;Droid Sans Fallback"/>
           <w:b w:val="false"/>
@@ -5679,7 +5692,7 @@
       <w:pPr>
         <w:pStyle w:val="Normal"/>
         <w:spacing w:lineRule="auto" w:line="240"/>
-        <w:ind w:left="2124" w:hanging="0"/>
+        <w:ind w:left="2124" w:right="0" w:hanging="0"/>
         <w:rPr>
           <w:rFonts w:ascii="Droid Sans Mono;monospace;monospace;Droid Sans Fallback" w:hAnsi="Droid Sans Mono;monospace;monospace;Droid Sans Fallback"/>
           <w:b w:val="false"/>
@@ -5738,7 +5751,7 @@
       <w:pPr>
         <w:pStyle w:val="Normal"/>
         <w:spacing w:lineRule="auto" w:line="240"/>
-        <w:ind w:left="1416" w:hanging="0"/>
+        <w:ind w:left="1416" w:right="0" w:hanging="0"/>
         <w:rPr>
           <w:rFonts w:ascii="Droid Sans Mono;monospace;monospace;Droid Sans Fallback" w:hAnsi="Droid Sans Mono;monospace;monospace;Droid Sans Fallback"/>
           <w:b w:val="false"/>
@@ -5764,24 +5777,24 @@
       <w:pPr>
         <w:pStyle w:val="Normal"/>
         <w:spacing w:lineRule="auto" w:line="240"/>
-        <w:ind w:left="1416" w:hanging="0"/>
-        <w:rPr>
-          <w:sz w:val="16"/>
-          <w:szCs w:val="16"/>
-        </w:rPr>
-      </w:pPr>
-      <w:r>
-        <w:rPr>
-          <w:sz w:val="16"/>
-          <w:szCs w:val="16"/>
-        </w:rPr>
-      </w:r>
-    </w:p>
-    <w:p>
-      <w:pPr>
-        <w:pStyle w:val="Normal"/>
-        <w:spacing w:lineRule="auto" w:line="240"/>
-        <w:ind w:left="1416" w:hanging="0"/>
+        <w:ind w:left="1416" w:right="0" w:hanging="0"/>
+        <w:rPr>
+          <w:sz w:val="16"/>
+          <w:szCs w:val="16"/>
+        </w:rPr>
+      </w:pPr>
+      <w:r>
+        <w:rPr>
+          <w:sz w:val="16"/>
+          <w:szCs w:val="16"/>
+        </w:rPr>
+      </w:r>
+    </w:p>
+    <w:p>
+      <w:pPr>
+        <w:pStyle w:val="Normal"/>
+        <w:spacing w:lineRule="auto" w:line="240"/>
+        <w:ind w:left="1416" w:right="0" w:hanging="0"/>
         <w:rPr>
           <w:rFonts w:ascii="Droid Sans Mono;monospace;monospace;Droid Sans Fallback" w:hAnsi="Droid Sans Mono;monospace;monospace;Droid Sans Fallback"/>
           <w:b w:val="false"/>
@@ -5873,7 +5886,7 @@
       <w:pPr>
         <w:pStyle w:val="Normal"/>
         <w:spacing w:lineRule="auto" w:line="240"/>
-        <w:ind w:left="1416" w:hanging="0"/>
+        <w:ind w:left="1416" w:right="0" w:hanging="0"/>
         <w:rPr>
           <w:rFonts w:ascii="Droid Sans Mono;monospace;monospace;Droid Sans Fallback" w:hAnsi="Droid Sans Mono;monospace;monospace;Droid Sans Fallback"/>
           <w:b w:val="false"/>
@@ -5921,24 +5934,24 @@
       <w:pPr>
         <w:pStyle w:val="Normal"/>
         <w:spacing w:lineRule="auto" w:line="240"/>
-        <w:ind w:left="1416" w:hanging="0"/>
-        <w:rPr>
-          <w:sz w:val="16"/>
-          <w:szCs w:val="16"/>
-        </w:rPr>
-      </w:pPr>
-      <w:r>
-        <w:rPr>
-          <w:sz w:val="16"/>
-          <w:szCs w:val="16"/>
-        </w:rPr>
-      </w:r>
-    </w:p>
-    <w:p>
-      <w:pPr>
-        <w:pStyle w:val="Normal"/>
-        <w:spacing w:lineRule="auto" w:line="240"/>
-        <w:ind w:left="1416" w:hanging="0"/>
+        <w:ind w:left="1416" w:right="0" w:hanging="0"/>
+        <w:rPr>
+          <w:sz w:val="16"/>
+          <w:szCs w:val="16"/>
+        </w:rPr>
+      </w:pPr>
+      <w:r>
+        <w:rPr>
+          <w:sz w:val="16"/>
+          <w:szCs w:val="16"/>
+        </w:rPr>
+      </w:r>
+    </w:p>
+    <w:p>
+      <w:pPr>
+        <w:pStyle w:val="Normal"/>
+        <w:spacing w:lineRule="auto" w:line="240"/>
+        <w:ind w:left="1416" w:right="0" w:hanging="0"/>
         <w:rPr>
           <w:rFonts w:ascii="Droid Sans Mono;monospace;monospace;Droid Sans Fallback" w:hAnsi="Droid Sans Mono;monospace;monospace;Droid Sans Fallback"/>
           <w:b w:val="false"/>
@@ -6019,7 +6032,7 @@
       <w:pPr>
         <w:pStyle w:val="Normal"/>
         <w:spacing w:lineRule="auto" w:line="240"/>
-        <w:ind w:left="1416" w:hanging="0"/>
+        <w:ind w:left="1416" w:right="0" w:hanging="0"/>
         <w:rPr>
           <w:rFonts w:ascii="Droid Sans Mono;monospace;monospace;Droid Sans Fallback" w:hAnsi="Droid Sans Mono;monospace;monospace;Droid Sans Fallback"/>
           <w:b w:val="false"/>
@@ -6090,24 +6103,24 @@
       <w:pPr>
         <w:pStyle w:val="Normal"/>
         <w:spacing w:lineRule="auto" w:line="240"/>
-        <w:ind w:left="1416" w:hanging="0"/>
-        <w:rPr>
-          <w:sz w:val="16"/>
-          <w:szCs w:val="16"/>
-        </w:rPr>
-      </w:pPr>
-      <w:r>
-        <w:rPr>
-          <w:sz w:val="16"/>
-          <w:szCs w:val="16"/>
-        </w:rPr>
-      </w:r>
-    </w:p>
-    <w:p>
-      <w:pPr>
-        <w:pStyle w:val="Normal"/>
-        <w:spacing w:lineRule="auto" w:line="240"/>
-        <w:ind w:left="1416" w:hanging="0"/>
+        <w:ind w:left="1416" w:right="0" w:hanging="0"/>
+        <w:rPr>
+          <w:sz w:val="16"/>
+          <w:szCs w:val="16"/>
+        </w:rPr>
+      </w:pPr>
+      <w:r>
+        <w:rPr>
+          <w:sz w:val="16"/>
+          <w:szCs w:val="16"/>
+        </w:rPr>
+      </w:r>
+    </w:p>
+    <w:p>
+      <w:pPr>
+        <w:pStyle w:val="Normal"/>
+        <w:spacing w:lineRule="auto" w:line="240"/>
+        <w:ind w:left="1416" w:right="0" w:hanging="0"/>
         <w:rPr>
           <w:rFonts w:ascii="Droid Sans Mono;monospace;monospace;Droid Sans Fallback" w:hAnsi="Droid Sans Mono;monospace;monospace;Droid Sans Fallback"/>
           <w:b w:val="false"/>
@@ -6155,7 +6168,7 @@
       <w:pPr>
         <w:pStyle w:val="Normal"/>
         <w:spacing w:lineRule="auto" w:line="240"/>
-        <w:ind w:left="1416" w:hanging="0"/>
+        <w:ind w:left="1416" w:right="0" w:hanging="0"/>
         <w:rPr>
           <w:rFonts w:ascii="Droid Sans Mono;monospace;monospace;Droid Sans Fallback" w:hAnsi="Droid Sans Mono;monospace;monospace;Droid Sans Fallback"/>
           <w:b w:val="false"/>
@@ -6214,7 +6227,7 @@
       <w:pPr>
         <w:pStyle w:val="Normal"/>
         <w:spacing w:lineRule="auto" w:line="240"/>
-        <w:ind w:left="1416" w:hanging="0"/>
+        <w:ind w:left="1416" w:right="0" w:hanging="0"/>
         <w:rPr>
           <w:rFonts w:ascii="Droid Sans Mono;monospace;monospace;Droid Sans Fallback" w:hAnsi="Droid Sans Mono;monospace;monospace;Droid Sans Fallback"/>
           <w:b w:val="false"/>
@@ -6240,7 +6253,7 @@
       <w:pPr>
         <w:pStyle w:val="Normal"/>
         <w:spacing w:lineRule="auto" w:line="240"/>
-        <w:ind w:left="1416" w:hanging="0"/>
+        <w:ind w:left="1416" w:right="0" w:hanging="0"/>
         <w:rPr>
           <w:rFonts w:ascii="Droid Sans Mono;monospace;monospace;Droid Sans Fallback" w:hAnsi="Droid Sans Mono;monospace;monospace;Droid Sans Fallback"/>
           <w:b w:val="false"/>
@@ -6289,7 +6302,7 @@
       <w:pPr>
         <w:pStyle w:val="Normal"/>
         <w:spacing w:lineRule="auto" w:line="240"/>
-        <w:ind w:left="1416" w:hanging="0"/>
+        <w:ind w:left="1416" w:right="0" w:hanging="0"/>
         <w:rPr>
           <w:rFonts w:ascii="Droid Sans Mono;monospace;monospace;Droid Sans Fallback" w:hAnsi="Droid Sans Mono;monospace;monospace;Droid Sans Fallback"/>
           <w:b w:val="false"/>
@@ -6349,7 +6362,7 @@
       <w:pPr>
         <w:pStyle w:val="Normal"/>
         <w:spacing w:lineRule="auto" w:line="240"/>
-        <w:ind w:left="1416" w:hanging="0"/>
+        <w:ind w:left="1416" w:right="0" w:hanging="0"/>
         <w:rPr>
           <w:rFonts w:ascii="Droid Sans Mono;monospace;monospace;Droid Sans Fallback" w:hAnsi="Droid Sans Mono;monospace;monospace;Droid Sans Fallback"/>
           <w:b w:val="false"/>
@@ -6375,7 +6388,7 @@
       <w:pPr>
         <w:pStyle w:val="Normal"/>
         <w:spacing w:lineRule="auto" w:line="240"/>
-        <w:ind w:left="708" w:hanging="0"/>
+        <w:ind w:left="708" w:right="0" w:hanging="0"/>
         <w:rPr>
           <w:rFonts w:ascii="Droid Sans Mono;monospace;monospace;Droid Sans Fallback" w:hAnsi="Droid Sans Mono;monospace;monospace;Droid Sans Fallback"/>
           <w:b w:val="false"/>
@@ -6401,24 +6414,24 @@
       <w:pPr>
         <w:pStyle w:val="Normal"/>
         <w:spacing w:lineRule="auto" w:line="240"/>
-        <w:ind w:left="708" w:hanging="0"/>
-        <w:rPr>
-          <w:sz w:val="16"/>
-          <w:szCs w:val="16"/>
-        </w:rPr>
-      </w:pPr>
-      <w:r>
-        <w:rPr>
-          <w:sz w:val="16"/>
-          <w:szCs w:val="16"/>
-        </w:rPr>
-      </w:r>
-    </w:p>
-    <w:p>
-      <w:pPr>
-        <w:pStyle w:val="Normal"/>
-        <w:spacing w:lineRule="auto" w:line="240"/>
-        <w:ind w:left="708" w:hanging="0"/>
+        <w:ind w:left="708" w:right="0" w:hanging="0"/>
+        <w:rPr>
+          <w:sz w:val="16"/>
+          <w:szCs w:val="16"/>
+        </w:rPr>
+      </w:pPr>
+      <w:r>
+        <w:rPr>
+          <w:sz w:val="16"/>
+          <w:szCs w:val="16"/>
+        </w:rPr>
+      </w:r>
+    </w:p>
+    <w:p>
+      <w:pPr>
+        <w:pStyle w:val="Normal"/>
+        <w:spacing w:lineRule="auto" w:line="240"/>
+        <w:ind w:left="708" w:right="0" w:hanging="0"/>
         <w:rPr>
           <w:rFonts w:ascii="Droid Sans Mono;monospace;monospace;Droid Sans Fallback" w:hAnsi="Droid Sans Mono;monospace;monospace;Droid Sans Fallback"/>
           <w:b w:val="false"/>
@@ -6579,7 +6592,7 @@
       <w:pPr>
         <w:pStyle w:val="Normal"/>
         <w:spacing w:lineRule="auto" w:line="240"/>
-        <w:ind w:left="708" w:hanging="0"/>
+        <w:ind w:left="708" w:right="0" w:hanging="0"/>
         <w:rPr>
           <w:rFonts w:ascii="Droid Sans Mono;monospace;monospace;Droid Sans Fallback" w:hAnsi="Droid Sans Mono;monospace;monospace;Droid Sans Fallback"/>
           <w:b w:val="false"/>
@@ -6627,24 +6640,24 @@
       <w:pPr>
         <w:pStyle w:val="Normal"/>
         <w:spacing w:lineRule="auto" w:line="240"/>
-        <w:ind w:left="708" w:hanging="0"/>
-        <w:rPr>
-          <w:sz w:val="16"/>
-          <w:szCs w:val="16"/>
-        </w:rPr>
-      </w:pPr>
-      <w:r>
-        <w:rPr>
-          <w:sz w:val="16"/>
-          <w:szCs w:val="16"/>
-        </w:rPr>
-      </w:r>
-    </w:p>
-    <w:p>
-      <w:pPr>
-        <w:pStyle w:val="Normal"/>
-        <w:spacing w:lineRule="auto" w:line="240"/>
-        <w:ind w:left="708" w:hanging="0"/>
+        <w:ind w:left="708" w:right="0" w:hanging="0"/>
+        <w:rPr>
+          <w:sz w:val="16"/>
+          <w:szCs w:val="16"/>
+        </w:rPr>
+      </w:pPr>
+      <w:r>
+        <w:rPr>
+          <w:sz w:val="16"/>
+          <w:szCs w:val="16"/>
+        </w:rPr>
+      </w:r>
+    </w:p>
+    <w:p>
+      <w:pPr>
+        <w:pStyle w:val="Normal"/>
+        <w:spacing w:lineRule="auto" w:line="240"/>
+        <w:ind w:left="708" w:right="0" w:hanging="0"/>
         <w:rPr>
           <w:rFonts w:ascii="Droid Sans Mono;monospace;monospace;Droid Sans Fallback" w:hAnsi="Droid Sans Mono;monospace;monospace;Droid Sans Fallback"/>
           <w:b w:val="false"/>
@@ -6747,7 +6760,7 @@
       <w:pPr>
         <w:pStyle w:val="Normal"/>
         <w:spacing w:lineRule="auto" w:line="240"/>
-        <w:ind w:left="708" w:hanging="0"/>
+        <w:ind w:left="708" w:right="0" w:hanging="0"/>
         <w:rPr>
           <w:rFonts w:ascii="Droid Sans Mono;monospace;monospace;Droid Sans Fallback" w:hAnsi="Droid Sans Mono;monospace;monospace;Droid Sans Fallback"/>
           <w:b w:val="false"/>
@@ -6784,7 +6797,7 @@
       <w:pPr>
         <w:pStyle w:val="Normal"/>
         <w:spacing w:lineRule="auto" w:line="240"/>
-        <w:ind w:left="708" w:hanging="0"/>
+        <w:ind w:left="708" w:right="0" w:hanging="0"/>
         <w:rPr>
           <w:rFonts w:ascii="Droid Sans Mono;monospace;monospace;Droid Sans Fallback" w:hAnsi="Droid Sans Mono;monospace;monospace;Droid Sans Fallback"/>
           <w:b w:val="false"/>
@@ -6865,24 +6878,24 @@
       <w:pPr>
         <w:pStyle w:val="Normal"/>
         <w:spacing w:lineRule="auto" w:line="240"/>
-        <w:ind w:left="708" w:hanging="0"/>
-        <w:rPr>
-          <w:sz w:val="16"/>
-          <w:szCs w:val="16"/>
-        </w:rPr>
-      </w:pPr>
-      <w:r>
-        <w:rPr>
-          <w:sz w:val="16"/>
-          <w:szCs w:val="16"/>
-        </w:rPr>
-      </w:r>
-    </w:p>
-    <w:p>
-      <w:pPr>
-        <w:pStyle w:val="Normal"/>
-        <w:spacing w:lineRule="auto" w:line="240"/>
-        <w:ind w:left="708" w:hanging="0"/>
+        <w:ind w:left="708" w:right="0" w:hanging="0"/>
+        <w:rPr>
+          <w:sz w:val="16"/>
+          <w:szCs w:val="16"/>
+        </w:rPr>
+      </w:pPr>
+      <w:r>
+        <w:rPr>
+          <w:sz w:val="16"/>
+          <w:szCs w:val="16"/>
+        </w:rPr>
+      </w:r>
+    </w:p>
+    <w:p>
+      <w:pPr>
+        <w:pStyle w:val="Normal"/>
+        <w:spacing w:lineRule="auto" w:line="240"/>
+        <w:ind w:left="708" w:right="0" w:hanging="0"/>
         <w:rPr>
           <w:rFonts w:ascii="Droid Sans Mono;monospace;monospace;Droid Sans Fallback" w:hAnsi="Droid Sans Mono;monospace;monospace;Droid Sans Fallback"/>
           <w:b w:val="false"/>
@@ -7051,7 +7064,7 @@
       <w:pPr>
         <w:pStyle w:val="Normal"/>
         <w:spacing w:lineRule="auto" w:line="240"/>
-        <w:ind w:left="708" w:hanging="0"/>
+        <w:ind w:left="708" w:right="0" w:hanging="0"/>
         <w:rPr>
           <w:rFonts w:ascii="Droid Sans Mono;monospace;monospace;Droid Sans Fallback" w:hAnsi="Droid Sans Mono;monospace;monospace;Droid Sans Fallback"/>
           <w:b w:val="false"/>
@@ -7110,7 +7123,7 @@
       <w:pPr>
         <w:pStyle w:val="Normal"/>
         <w:spacing w:lineRule="auto" w:line="240"/>
-        <w:ind w:left="708" w:hanging="0"/>
+        <w:ind w:left="708" w:right="0" w:hanging="0"/>
         <w:rPr>
           <w:rFonts w:ascii="Droid Sans Mono;monospace;monospace;Droid Sans Fallback" w:hAnsi="Droid Sans Mono;monospace;monospace;Droid Sans Fallback"/>
           <w:b w:val="false"/>
@@ -7136,7 +7149,7 @@
       <w:pPr>
         <w:pStyle w:val="Normal"/>
         <w:spacing w:lineRule="auto" w:line="240"/>
-        <w:ind w:left="708" w:hanging="0"/>
+        <w:ind w:left="708" w:right="0" w:hanging="0"/>
         <w:rPr>
           <w:rFonts w:ascii="Droid Sans Mono;monospace;monospace;Droid Sans Fallback" w:hAnsi="Droid Sans Mono;monospace;monospace;Droid Sans Fallback"/>
           <w:b w:val="false"/>
@@ -7185,7 +7198,7 @@
       <w:pPr>
         <w:pStyle w:val="Normal"/>
         <w:spacing w:lineRule="auto" w:line="240"/>
-        <w:ind w:left="708" w:hanging="0"/>
+        <w:ind w:left="708" w:right="0" w:hanging="0"/>
         <w:rPr>
           <w:rFonts w:ascii="Droid Sans Mono;monospace;monospace;Droid Sans Fallback" w:hAnsi="Droid Sans Mono;monospace;monospace;Droid Sans Fallback"/>
           <w:b w:val="false"/>
@@ -7234,7 +7247,7 @@
       <w:pPr>
         <w:pStyle w:val="Normal"/>
         <w:spacing w:lineRule="auto" w:line="240"/>
-        <w:ind w:left="708" w:hanging="0"/>
+        <w:ind w:left="708" w:right="0" w:hanging="0"/>
         <w:rPr>
           <w:rFonts w:ascii="Droid Sans Mono;monospace;monospace;Droid Sans Fallback" w:hAnsi="Droid Sans Mono;monospace;monospace;Droid Sans Fallback"/>
           <w:b w:val="false"/>
@@ -7260,24 +7273,24 @@
       <w:pPr>
         <w:pStyle w:val="Normal"/>
         <w:spacing w:lineRule="auto" w:line="240"/>
-        <w:ind w:left="708" w:hanging="0"/>
-        <w:rPr>
-          <w:sz w:val="16"/>
-          <w:szCs w:val="16"/>
-        </w:rPr>
-      </w:pPr>
-      <w:r>
-        <w:rPr>
-          <w:sz w:val="16"/>
-          <w:szCs w:val="16"/>
-        </w:rPr>
-      </w:r>
-    </w:p>
-    <w:p>
-      <w:pPr>
-        <w:pStyle w:val="Normal"/>
-        <w:spacing w:lineRule="auto" w:line="240"/>
-        <w:ind w:left="708" w:hanging="0"/>
+        <w:ind w:left="708" w:right="0" w:hanging="0"/>
+        <w:rPr>
+          <w:sz w:val="16"/>
+          <w:szCs w:val="16"/>
+        </w:rPr>
+      </w:pPr>
+      <w:r>
+        <w:rPr>
+          <w:sz w:val="16"/>
+          <w:szCs w:val="16"/>
+        </w:rPr>
+      </w:r>
+    </w:p>
+    <w:p>
+      <w:pPr>
+        <w:pStyle w:val="Normal"/>
+        <w:spacing w:lineRule="auto" w:line="240"/>
+        <w:ind w:left="708" w:right="0" w:hanging="0"/>
         <w:rPr>
           <w:rFonts w:ascii="Droid Sans Mono;monospace;monospace;Droid Sans Fallback" w:hAnsi="Droid Sans Mono;monospace;monospace;Droid Sans Fallback"/>
           <w:b w:val="false"/>
@@ -7380,7 +7393,7 @@
       <w:pPr>
         <w:pStyle w:val="Normal"/>
         <w:spacing w:lineRule="auto" w:line="240"/>
-        <w:ind w:left="708" w:hanging="0"/>
+        <w:ind w:left="708" w:right="0" w:hanging="0"/>
         <w:rPr>
           <w:rFonts w:ascii="Droid Sans Mono;monospace;monospace;Droid Sans Fallback" w:hAnsi="Droid Sans Mono;monospace;monospace;Droid Sans Fallback"/>
           <w:b w:val="false"/>
@@ -7461,7 +7474,7 @@
       <w:pPr>
         <w:pStyle w:val="Normal"/>
         <w:spacing w:lineRule="auto" w:line="240"/>
-        <w:ind w:left="708" w:hanging="0"/>
+        <w:ind w:left="708" w:right="0" w:hanging="0"/>
         <w:rPr>
           <w:rFonts w:ascii="Droid Sans Mono;monospace;monospace;Droid Sans Fallback" w:hAnsi="Droid Sans Mono;monospace;monospace;Droid Sans Fallback"/>
           <w:b w:val="false"/>
@@ -7487,7 +7500,7 @@
       <w:pPr>
         <w:pStyle w:val="Normal"/>
         <w:spacing w:lineRule="auto" w:line="240"/>
-        <w:ind w:left="708" w:hanging="0"/>
+        <w:ind w:left="708" w:right="0" w:hanging="0"/>
         <w:rPr>
           <w:rFonts w:ascii="Droid Sans Mono;monospace;monospace;Droid Sans Fallback" w:hAnsi="Droid Sans Mono;monospace;monospace;Droid Sans Fallback"/>
           <w:b w:val="false"/>
@@ -7536,7 +7549,7 @@
       <w:pPr>
         <w:pStyle w:val="Normal"/>
         <w:spacing w:lineRule="auto" w:line="240"/>
-        <w:ind w:left="708" w:hanging="0"/>
+        <w:ind w:left="708" w:right="0" w:hanging="0"/>
         <w:rPr>
           <w:rFonts w:ascii="Droid Sans Mono;monospace;monospace;Droid Sans Fallback" w:hAnsi="Droid Sans Mono;monospace;monospace;Droid Sans Fallback"/>
           <w:b w:val="false"/>
@@ -7585,7 +7598,7 @@
       <w:pPr>
         <w:pStyle w:val="Normal"/>
         <w:spacing w:lineRule="auto" w:line="240"/>
-        <w:ind w:left="708" w:hanging="0"/>
+        <w:ind w:left="708" w:right="0" w:hanging="0"/>
         <w:rPr>
           <w:rFonts w:ascii="Droid Sans Mono;monospace;monospace;Droid Sans Fallback" w:hAnsi="Droid Sans Mono;monospace;monospace;Droid Sans Fallback"/>
           <w:b w:val="false"/>
@@ -7611,24 +7624,24 @@
       <w:pPr>
         <w:pStyle w:val="Normal"/>
         <w:spacing w:lineRule="auto" w:line="240"/>
-        <w:ind w:left="708" w:hanging="0"/>
-        <w:rPr>
-          <w:sz w:val="16"/>
-          <w:szCs w:val="16"/>
-        </w:rPr>
-      </w:pPr>
-      <w:r>
-        <w:rPr>
-          <w:sz w:val="16"/>
-          <w:szCs w:val="16"/>
-        </w:rPr>
-      </w:r>
-    </w:p>
-    <w:p>
-      <w:pPr>
-        <w:pStyle w:val="Normal"/>
-        <w:spacing w:lineRule="auto" w:line="240"/>
-        <w:ind w:left="708" w:hanging="0"/>
+        <w:ind w:left="708" w:right="0" w:hanging="0"/>
+        <w:rPr>
+          <w:sz w:val="16"/>
+          <w:szCs w:val="16"/>
+        </w:rPr>
+      </w:pPr>
+      <w:r>
+        <w:rPr>
+          <w:sz w:val="16"/>
+          <w:szCs w:val="16"/>
+        </w:rPr>
+      </w:r>
+    </w:p>
+    <w:p>
+      <w:pPr>
+        <w:pStyle w:val="Normal"/>
+        <w:spacing w:lineRule="auto" w:line="240"/>
+        <w:ind w:left="708" w:right="0" w:hanging="0"/>
         <w:rPr>
           <w:rFonts w:ascii="Droid Sans Mono;monospace;monospace;Droid Sans Fallback" w:hAnsi="Droid Sans Mono;monospace;monospace;Droid Sans Fallback"/>
           <w:b w:val="false"/>
@@ -7720,7 +7733,7 @@
       <w:pPr>
         <w:pStyle w:val="Normal"/>
         <w:spacing w:lineRule="auto" w:line="240"/>
-        <w:ind w:left="708" w:hanging="0"/>
+        <w:ind w:left="708" w:right="0" w:hanging="0"/>
         <w:rPr>
           <w:rFonts w:ascii="Droid Sans Mono;monospace;monospace;Droid Sans Fallback" w:hAnsi="Droid Sans Mono;monospace;monospace;Droid Sans Fallback"/>
           <w:b w:val="false"/>
@@ -7812,24 +7825,24 @@
       <w:pPr>
         <w:pStyle w:val="Normal"/>
         <w:spacing w:lineRule="auto" w:line="240"/>
-        <w:ind w:left="708" w:hanging="0"/>
-        <w:rPr>
-          <w:sz w:val="16"/>
-          <w:szCs w:val="16"/>
-        </w:rPr>
-      </w:pPr>
-      <w:r>
-        <w:rPr>
-          <w:sz w:val="16"/>
-          <w:szCs w:val="16"/>
-        </w:rPr>
-      </w:r>
-    </w:p>
-    <w:p>
-      <w:pPr>
-        <w:pStyle w:val="Normal"/>
-        <w:spacing w:lineRule="auto" w:line="240"/>
-        <w:ind w:left="708" w:hanging="0"/>
+        <w:ind w:left="708" w:right="0" w:hanging="0"/>
+        <w:rPr>
+          <w:sz w:val="16"/>
+          <w:szCs w:val="16"/>
+        </w:rPr>
+      </w:pPr>
+      <w:r>
+        <w:rPr>
+          <w:sz w:val="16"/>
+          <w:szCs w:val="16"/>
+        </w:rPr>
+      </w:r>
+    </w:p>
+    <w:p>
+      <w:pPr>
+        <w:pStyle w:val="Normal"/>
+        <w:spacing w:lineRule="auto" w:line="240"/>
+        <w:ind w:left="708" w:right="0" w:hanging="0"/>
         <w:rPr>
           <w:rFonts w:ascii="Droid Sans Mono;monospace;monospace;Droid Sans Fallback" w:hAnsi="Droid Sans Mono;monospace;monospace;Droid Sans Fallback"/>
           <w:b w:val="false"/>
@@ -7932,7 +7945,7 @@
       <w:pPr>
         <w:pStyle w:val="Normal"/>
         <w:spacing w:lineRule="auto" w:line="240"/>
-        <w:ind w:left="708" w:hanging="0"/>
+        <w:ind w:left="708" w:right="0" w:hanging="0"/>
         <w:rPr>
           <w:rFonts w:ascii="Droid Sans Mono;monospace;monospace;Droid Sans Fallback" w:hAnsi="Droid Sans Mono;monospace;monospace;Droid Sans Fallback"/>
           <w:b w:val="false"/>
@@ -7991,7 +8004,7 @@
       <w:pPr>
         <w:pStyle w:val="Normal"/>
         <w:spacing w:lineRule="auto" w:line="240"/>
-        <w:ind w:left="708" w:hanging="0"/>
+        <w:ind w:left="708" w:right="0" w:hanging="0"/>
         <w:rPr>
           <w:rFonts w:ascii="Droid Sans Mono;monospace;monospace;Droid Sans Fallback" w:hAnsi="Droid Sans Mono;monospace;monospace;Droid Sans Fallback"/>
           <w:b w:val="false"/>
@@ -8017,7 +8030,7 @@
       <w:pPr>
         <w:pStyle w:val="Normal"/>
         <w:spacing w:lineRule="auto" w:line="240"/>
-        <w:ind w:left="708" w:hanging="0"/>
+        <w:ind w:left="708" w:right="0" w:hanging="0"/>
         <w:rPr>
           <w:rFonts w:ascii="Droid Sans Mono;monospace;monospace;Droid Sans Fallback" w:hAnsi="Droid Sans Mono;monospace;monospace;Droid Sans Fallback"/>
           <w:b w:val="false"/>
@@ -8066,7 +8079,7 @@
       <w:pPr>
         <w:pStyle w:val="Normal"/>
         <w:spacing w:lineRule="auto" w:line="240"/>
-        <w:ind w:left="708" w:hanging="0"/>
+        <w:ind w:left="708" w:right="0" w:hanging="0"/>
         <w:rPr>
           <w:rFonts w:ascii="Droid Sans Mono;monospace;monospace;Droid Sans Fallback" w:hAnsi="Droid Sans Mono;monospace;monospace;Droid Sans Fallback"/>
           <w:b w:val="false"/>
@@ -8115,7 +8128,7 @@
       <w:pPr>
         <w:pStyle w:val="Normal"/>
         <w:spacing w:lineRule="auto" w:line="240"/>
-        <w:ind w:left="708" w:hanging="0"/>
+        <w:ind w:left="708" w:right="0" w:hanging="0"/>
         <w:rPr>
           <w:rFonts w:ascii="Droid Sans Mono;monospace;monospace;Droid Sans Fallback" w:hAnsi="Droid Sans Mono;monospace;monospace;Droid Sans Fallback"/>
           <w:b w:val="false"/>
@@ -8141,24 +8154,24 @@
       <w:pPr>
         <w:pStyle w:val="Normal"/>
         <w:spacing w:lineRule="auto" w:line="240"/>
-        <w:ind w:left="708" w:hanging="0"/>
-        <w:rPr>
-          <w:sz w:val="16"/>
-          <w:szCs w:val="16"/>
-        </w:rPr>
-      </w:pPr>
-      <w:r>
-        <w:rPr>
-          <w:sz w:val="16"/>
-          <w:szCs w:val="16"/>
-        </w:rPr>
-      </w:r>
-    </w:p>
-    <w:p>
-      <w:pPr>
-        <w:pStyle w:val="Normal"/>
-        <w:spacing w:lineRule="auto" w:line="240"/>
-        <w:ind w:left="708" w:hanging="0"/>
+        <w:ind w:left="708" w:right="0" w:hanging="0"/>
+        <w:rPr>
+          <w:sz w:val="16"/>
+          <w:szCs w:val="16"/>
+        </w:rPr>
+      </w:pPr>
+      <w:r>
+        <w:rPr>
+          <w:sz w:val="16"/>
+          <w:szCs w:val="16"/>
+        </w:rPr>
+      </w:r>
+    </w:p>
+    <w:p>
+      <w:pPr>
+        <w:pStyle w:val="Normal"/>
+        <w:spacing w:lineRule="auto" w:line="240"/>
+        <w:ind w:left="708" w:right="0" w:hanging="0"/>
         <w:rPr>
           <w:rFonts w:ascii="Droid Sans Mono;monospace;monospace;Droid Sans Fallback" w:hAnsi="Droid Sans Mono;monospace;monospace;Droid Sans Fallback"/>
           <w:b w:val="false"/>
@@ -8250,7 +8263,7 @@
       <w:pPr>
         <w:pStyle w:val="Normal"/>
         <w:spacing w:lineRule="auto" w:line="240"/>
-        <w:ind w:left="708" w:hanging="0"/>
+        <w:ind w:left="708" w:right="0" w:hanging="0"/>
         <w:rPr>
           <w:rFonts w:ascii="Droid Sans Mono;monospace;monospace;Droid Sans Fallback" w:hAnsi="Droid Sans Mono;monospace;monospace;Droid Sans Fallback"/>
           <w:b w:val="false"/>
@@ -8342,7 +8355,7 @@
       <w:pPr>
         <w:pStyle w:val="Normal"/>
         <w:spacing w:lineRule="auto" w:line="240"/>
-        <w:ind w:left="708" w:hanging="0"/>
+        <w:ind w:left="708" w:right="0" w:hanging="0"/>
         <w:rPr>
           <w:rFonts w:ascii="Droid Sans Mono;monospace;monospace;Droid Sans Fallback" w:hAnsi="Droid Sans Mono;monospace;monospace;Droid Sans Fallback"/>
           <w:b w:val="false"/>
@@ -8434,24 +8447,24 @@
       <w:pPr>
         <w:pStyle w:val="Normal"/>
         <w:spacing w:lineRule="auto" w:line="240"/>
-        <w:ind w:left="708" w:hanging="0"/>
-        <w:rPr>
-          <w:sz w:val="16"/>
-          <w:szCs w:val="16"/>
-        </w:rPr>
-      </w:pPr>
-      <w:r>
-        <w:rPr>
-          <w:sz w:val="16"/>
-          <w:szCs w:val="16"/>
-        </w:rPr>
-      </w:r>
-    </w:p>
-    <w:p>
-      <w:pPr>
-        <w:pStyle w:val="Normal"/>
-        <w:spacing w:lineRule="auto" w:line="240"/>
-        <w:ind w:left="708" w:hanging="0"/>
+        <w:ind w:left="708" w:right="0" w:hanging="0"/>
+        <w:rPr>
+          <w:sz w:val="16"/>
+          <w:szCs w:val="16"/>
+        </w:rPr>
+      </w:pPr>
+      <w:r>
+        <w:rPr>
+          <w:sz w:val="16"/>
+          <w:szCs w:val="16"/>
+        </w:rPr>
+      </w:r>
+    </w:p>
+    <w:p>
+      <w:pPr>
+        <w:pStyle w:val="Normal"/>
+        <w:spacing w:lineRule="auto" w:line="240"/>
+        <w:ind w:left="708" w:right="0" w:hanging="0"/>
         <w:rPr>
           <w:rFonts w:ascii="Droid Sans Mono;monospace;monospace;Droid Sans Fallback" w:hAnsi="Droid Sans Mono;monospace;monospace;Droid Sans Fallback"/>
           <w:b w:val="false"/>
@@ -8554,7 +8567,7 @@
       <w:pPr>
         <w:pStyle w:val="Normal"/>
         <w:spacing w:lineRule="auto" w:line="240"/>
-        <w:ind w:left="708" w:hanging="0"/>
+        <w:ind w:left="708" w:right="0" w:hanging="0"/>
         <w:rPr>
           <w:rFonts w:ascii="Droid Sans Mono;monospace;monospace;Droid Sans Fallback" w:hAnsi="Droid Sans Mono;monospace;monospace;Droid Sans Fallback"/>
           <w:b w:val="false"/>
@@ -8580,7 +8593,7 @@
       <w:pPr>
         <w:pStyle w:val="Normal"/>
         <w:spacing w:lineRule="auto" w:line="240"/>
-        <w:ind w:left="708" w:hanging="0"/>
+        <w:ind w:left="708" w:right="0" w:hanging="0"/>
         <w:rPr>
           <w:rFonts w:ascii="Droid Sans Mono;monospace;monospace;Droid Sans Fallback" w:hAnsi="Droid Sans Mono;monospace;monospace;Droid Sans Fallback"/>
           <w:b w:val="false"/>
@@ -8629,7 +8642,7 @@
       <w:pPr>
         <w:pStyle w:val="Normal"/>
         <w:spacing w:lineRule="auto" w:line="240"/>
-        <w:ind w:left="708" w:hanging="0"/>
+        <w:ind w:left="708" w:right="0" w:hanging="0"/>
         <w:rPr>
           <w:rFonts w:ascii="Droid Sans Mono;monospace;monospace;Droid Sans Fallback" w:hAnsi="Droid Sans Mono;monospace;monospace;Droid Sans Fallback"/>
           <w:b w:val="false"/>
@@ -8678,7 +8691,7 @@
       <w:pPr>
         <w:pStyle w:val="Normal"/>
         <w:spacing w:lineRule="auto" w:line="240"/>
-        <w:ind w:left="708" w:hanging="0"/>
+        <w:ind w:left="708" w:right="0" w:hanging="0"/>
         <w:rPr>
           <w:rFonts w:ascii="Droid Sans Mono;monospace;monospace;Droid Sans Fallback" w:hAnsi="Droid Sans Mono;monospace;monospace;Droid Sans Fallback"/>
           <w:b w:val="false"/>
@@ -8704,7 +8717,7 @@
       <w:pPr>
         <w:pStyle w:val="Normal"/>
         <w:spacing w:lineRule="auto" w:line="240"/>
-        <w:ind w:left="708" w:hanging="0"/>
+        <w:ind w:left="708" w:right="0" w:hanging="0"/>
         <w:rPr>
           <w:rFonts w:ascii="Droid Sans Mono;monospace;monospace;Droid Sans Fallback" w:hAnsi="Droid Sans Mono;monospace;monospace;Droid Sans Fallback"/>
           <w:b w:val="false"/>
@@ -8807,7 +8820,7 @@
       <w:pPr>
         <w:pStyle w:val="Normal"/>
         <w:spacing w:lineRule="auto" w:line="240"/>
-        <w:ind w:left="708" w:hanging="0"/>
+        <w:ind w:left="708" w:right="0" w:hanging="0"/>
         <w:rPr>
           <w:rFonts w:ascii="Droid Sans Mono;monospace;monospace;Droid Sans Fallback" w:hAnsi="Droid Sans Mono;monospace;monospace;Droid Sans Fallback"/>
           <w:b w:val="false"/>
@@ -8833,7 +8846,7 @@
       <w:pPr>
         <w:pStyle w:val="Normal"/>
         <w:spacing w:lineRule="auto" w:line="240"/>
-        <w:ind w:left="1416" w:hanging="0"/>
+        <w:ind w:left="1416" w:right="0" w:hanging="0"/>
         <w:rPr>
           <w:rFonts w:ascii="Droid Sans Mono;monospace;monospace;Droid Sans Fallback" w:hAnsi="Droid Sans Mono;monospace;monospace;Droid Sans Fallback"/>
           <w:b w:val="false"/>
@@ -8859,7 +8872,7 @@
       <w:pPr>
         <w:pStyle w:val="Normal"/>
         <w:spacing w:lineRule="auto" w:line="240"/>
-        <w:ind w:left="1416" w:hanging="0"/>
+        <w:ind w:left="1416" w:right="0" w:hanging="0"/>
         <w:rPr>
           <w:rFonts w:ascii="Droid Sans Mono;monospace;monospace;Droid Sans Fallback" w:hAnsi="Droid Sans Mono;monospace;monospace;Droid Sans Fallback"/>
           <w:b w:val="false"/>
@@ -8918,7 +8931,7 @@
       <w:pPr>
         <w:pStyle w:val="Normal"/>
         <w:spacing w:lineRule="auto" w:line="240"/>
-        <w:ind w:left="1416" w:hanging="0"/>
+        <w:ind w:left="1416" w:right="0" w:hanging="0"/>
         <w:rPr>
           <w:rFonts w:ascii="Droid Sans Mono;monospace;monospace;Droid Sans Fallback" w:hAnsi="Droid Sans Mono;monospace;monospace;Droid Sans Fallback"/>
           <w:b w:val="false"/>
@@ -8944,7 +8957,7 @@
       <w:pPr>
         <w:pStyle w:val="Normal"/>
         <w:spacing w:lineRule="auto" w:line="240"/>
-        <w:ind w:left="2124" w:hanging="0"/>
+        <w:ind w:left="2124" w:right="0" w:hanging="0"/>
         <w:rPr>
           <w:rFonts w:ascii="Droid Sans Mono;monospace;monospace;Droid Sans Fallback" w:hAnsi="Droid Sans Mono;monospace;monospace;Droid Sans Fallback"/>
           <w:b w:val="false"/>
@@ -8992,7 +9005,7 @@
       <w:pPr>
         <w:pStyle w:val="Normal"/>
         <w:spacing w:lineRule="auto" w:line="240"/>
-        <w:ind w:left="2124" w:hanging="0"/>
+        <w:ind w:left="2124" w:right="0" w:hanging="0"/>
         <w:rPr>
           <w:rFonts w:ascii="Droid Sans Mono;monospace;monospace;Droid Sans Fallback" w:hAnsi="Droid Sans Mono;monospace;monospace;Droid Sans Fallback"/>
           <w:b w:val="false"/>
@@ -9040,7 +9053,7 @@
       <w:pPr>
         <w:pStyle w:val="Normal"/>
         <w:spacing w:lineRule="auto" w:line="240"/>
-        <w:ind w:left="1416" w:hanging="0"/>
+        <w:ind w:left="1416" w:right="0" w:hanging="0"/>
         <w:rPr>
           <w:rFonts w:ascii="Droid Sans Mono;monospace;monospace;Droid Sans Fallback" w:hAnsi="Droid Sans Mono;monospace;monospace;Droid Sans Fallback"/>
           <w:b w:val="false"/>
@@ -9066,24 +9079,24 @@
       <w:pPr>
         <w:pStyle w:val="Normal"/>
         <w:spacing w:lineRule="auto" w:line="240"/>
-        <w:ind w:left="1416" w:hanging="0"/>
-        <w:rPr>
-          <w:sz w:val="16"/>
-          <w:szCs w:val="16"/>
-        </w:rPr>
-      </w:pPr>
-      <w:r>
-        <w:rPr>
-          <w:sz w:val="16"/>
-          <w:szCs w:val="16"/>
-        </w:rPr>
-      </w:r>
-    </w:p>
-    <w:p>
-      <w:pPr>
-        <w:pStyle w:val="Normal"/>
-        <w:spacing w:lineRule="auto" w:line="240"/>
-        <w:ind w:left="1416" w:hanging="0"/>
+        <w:ind w:left="1416" w:right="0" w:hanging="0"/>
+        <w:rPr>
+          <w:sz w:val="16"/>
+          <w:szCs w:val="16"/>
+        </w:rPr>
+      </w:pPr>
+      <w:r>
+        <w:rPr>
+          <w:sz w:val="16"/>
+          <w:szCs w:val="16"/>
+        </w:rPr>
+      </w:r>
+    </w:p>
+    <w:p>
+      <w:pPr>
+        <w:pStyle w:val="Normal"/>
+        <w:spacing w:lineRule="auto" w:line="240"/>
+        <w:ind w:left="1416" w:right="0" w:hanging="0"/>
         <w:rPr>
           <w:rFonts w:ascii="Droid Sans Mono;monospace;monospace;Droid Sans Fallback" w:hAnsi="Droid Sans Mono;monospace;monospace;Droid Sans Fallback"/>
           <w:b w:val="false"/>
@@ -9142,7 +9155,7 @@
       <w:pPr>
         <w:pStyle w:val="Normal"/>
         <w:spacing w:lineRule="auto" w:line="240"/>
-        <w:ind w:left="1416" w:hanging="0"/>
+        <w:ind w:left="1416" w:right="0" w:hanging="0"/>
         <w:rPr>
           <w:rFonts w:ascii="Droid Sans Mono;monospace;monospace;Droid Sans Fallback" w:hAnsi="Droid Sans Mono;monospace;monospace;Droid Sans Fallback"/>
           <w:b w:val="false"/>
@@ -9168,7 +9181,7 @@
       <w:pPr>
         <w:pStyle w:val="Normal"/>
         <w:spacing w:lineRule="auto" w:line="240"/>
-        <w:ind w:left="2124" w:hanging="0"/>
+        <w:ind w:left="2124" w:right="0" w:hanging="0"/>
         <w:rPr>
           <w:rFonts w:ascii="Droid Sans Mono;monospace;monospace;Droid Sans Fallback" w:hAnsi="Droid Sans Mono;monospace;monospace;Droid Sans Fallback"/>
           <w:b w:val="false"/>
@@ -9238,7 +9251,7 @@
       <w:pPr>
         <w:pStyle w:val="Normal"/>
         <w:spacing w:lineRule="auto" w:line="240"/>
-        <w:ind w:left="2124" w:hanging="0"/>
+        <w:ind w:left="2124" w:right="0" w:hanging="0"/>
         <w:rPr>
           <w:rFonts w:ascii="Droid Sans Mono;monospace;monospace;Droid Sans Fallback" w:hAnsi="Droid Sans Mono;monospace;monospace;Droid Sans Fallback"/>
           <w:b w:val="false"/>
@@ -9275,7 +9288,7 @@
       <w:pPr>
         <w:pStyle w:val="Normal"/>
         <w:spacing w:lineRule="auto" w:line="240"/>
-        <w:ind w:left="2124" w:hanging="0"/>
+        <w:ind w:left="2124" w:right="0" w:hanging="0"/>
         <w:rPr>
           <w:rFonts w:ascii="Droid Sans Mono;monospace;monospace;Droid Sans Fallback" w:hAnsi="Droid Sans Mono;monospace;monospace;Droid Sans Fallback"/>
           <w:b w:val="false"/>
@@ -9302,7 +9315,7 @@
       <w:pPr>
         <w:pStyle w:val="Normal"/>
         <w:spacing w:lineRule="auto" w:line="240"/>
-        <w:ind w:left="1416" w:hanging="0"/>
+        <w:ind w:left="1416" w:right="0" w:hanging="0"/>
         <w:rPr>
           <w:rFonts w:ascii="Droid Sans Mono;monospace;monospace;Droid Sans Fallback" w:hAnsi="Droid Sans Mono;monospace;monospace;Droid Sans Fallback"/>
           <w:b w:val="false"/>
@@ -9328,24 +9341,24 @@
       <w:pPr>
         <w:pStyle w:val="Normal"/>
         <w:spacing w:lineRule="auto" w:line="240"/>
-        <w:ind w:left="1416" w:hanging="0"/>
-        <w:rPr>
-          <w:sz w:val="16"/>
-          <w:szCs w:val="16"/>
-        </w:rPr>
-      </w:pPr>
-      <w:r>
-        <w:rPr>
-          <w:sz w:val="16"/>
-          <w:szCs w:val="16"/>
-        </w:rPr>
-      </w:r>
-    </w:p>
-    <w:p>
-      <w:pPr>
-        <w:pStyle w:val="Normal"/>
-        <w:spacing w:lineRule="auto" w:line="240"/>
-        <w:ind w:left="1416" w:hanging="0"/>
+        <w:ind w:left="1416" w:right="0" w:hanging="0"/>
+        <w:rPr>
+          <w:sz w:val="16"/>
+          <w:szCs w:val="16"/>
+        </w:rPr>
+      </w:pPr>
+      <w:r>
+        <w:rPr>
+          <w:sz w:val="16"/>
+          <w:szCs w:val="16"/>
+        </w:rPr>
+      </w:r>
+    </w:p>
+    <w:p>
+      <w:pPr>
+        <w:pStyle w:val="Normal"/>
+        <w:spacing w:lineRule="auto" w:line="240"/>
+        <w:ind w:left="1416" w:right="0" w:hanging="0"/>
         <w:rPr>
           <w:rFonts w:ascii="Droid Sans Mono;monospace;monospace;Droid Sans Fallback" w:hAnsi="Droid Sans Mono;monospace;monospace;Droid Sans Fallback"/>
           <w:b w:val="false"/>
@@ -9371,24 +9384,24 @@
       <w:pPr>
         <w:pStyle w:val="Normal"/>
         <w:spacing w:lineRule="auto" w:line="240"/>
-        <w:ind w:left="1416" w:hanging="0"/>
-        <w:rPr>
-          <w:sz w:val="16"/>
-          <w:szCs w:val="16"/>
-        </w:rPr>
-      </w:pPr>
-      <w:r>
-        <w:rPr>
-          <w:sz w:val="16"/>
-          <w:szCs w:val="16"/>
-        </w:rPr>
-      </w:r>
-    </w:p>
-    <w:p>
-      <w:pPr>
-        <w:pStyle w:val="Normal"/>
-        <w:spacing w:lineRule="auto" w:line="240"/>
-        <w:ind w:left="1416" w:hanging="0"/>
+        <w:ind w:left="1416" w:right="0" w:hanging="0"/>
+        <w:rPr>
+          <w:sz w:val="16"/>
+          <w:szCs w:val="16"/>
+        </w:rPr>
+      </w:pPr>
+      <w:r>
+        <w:rPr>
+          <w:sz w:val="16"/>
+          <w:szCs w:val="16"/>
+        </w:rPr>
+      </w:r>
+    </w:p>
+    <w:p>
+      <w:pPr>
+        <w:pStyle w:val="Normal"/>
+        <w:spacing w:lineRule="auto" w:line="240"/>
+        <w:ind w:left="1416" w:right="0" w:hanging="0"/>
         <w:rPr>
           <w:rFonts w:ascii="Droid Sans Mono;monospace;monospace;Droid Sans Fallback" w:hAnsi="Droid Sans Mono;monospace;monospace;Droid Sans Fallback"/>
           <w:b w:val="false"/>
@@ -9414,7 +9427,7 @@
       <w:pPr>
         <w:pStyle w:val="Normal"/>
         <w:spacing w:lineRule="auto" w:line="240"/>
-        <w:ind w:left="1416" w:hanging="0"/>
+        <w:ind w:left="1416" w:right="0" w:hanging="0"/>
         <w:rPr>
           <w:rFonts w:ascii="Droid Sans Mono;monospace;monospace;Droid Sans Fallback" w:hAnsi="Droid Sans Mono;monospace;monospace;Droid Sans Fallback"/>
           <w:b w:val="false"/>
@@ -9473,7 +9486,7 @@
       <w:pPr>
         <w:pStyle w:val="Normal"/>
         <w:spacing w:lineRule="auto" w:line="240"/>
-        <w:ind w:left="1416" w:hanging="0"/>
+        <w:ind w:left="1416" w:right="0" w:hanging="0"/>
         <w:rPr>
           <w:rFonts w:ascii="Droid Sans Mono;monospace;monospace;Droid Sans Fallback" w:hAnsi="Droid Sans Mono;monospace;monospace;Droid Sans Fallback"/>
           <w:b w:val="false"/>
@@ -9499,7 +9512,7 @@
       <w:pPr>
         <w:pStyle w:val="Normal"/>
         <w:spacing w:lineRule="auto" w:line="240"/>
-        <w:ind w:left="1416" w:hanging="0"/>
+        <w:ind w:left="1416" w:right="0" w:hanging="0"/>
         <w:rPr>
           <w:rFonts w:ascii="Droid Sans Mono;monospace;monospace;Droid Sans Fallback" w:hAnsi="Droid Sans Mono;monospace;monospace;Droid Sans Fallback"/>
           <w:b w:val="false"/>
@@ -9548,7 +9561,7 @@
       <w:pPr>
         <w:pStyle w:val="Normal"/>
         <w:spacing w:lineRule="auto" w:line="240"/>
-        <w:ind w:left="1416" w:hanging="0"/>
+        <w:ind w:left="1416" w:right="0" w:hanging="0"/>
         <w:rPr>
           <w:rFonts w:ascii="Droid Sans Mono;monospace;monospace;Droid Sans Fallback" w:hAnsi="Droid Sans Mono;monospace;monospace;Droid Sans Fallback"/>
           <w:b w:val="false"/>
@@ -9597,7 +9610,7 @@
       <w:pPr>
         <w:pStyle w:val="Normal"/>
         <w:spacing w:lineRule="auto" w:line="240"/>
-        <w:ind w:left="1416" w:hanging="0"/>
+        <w:ind w:left="1416" w:right="0" w:hanging="0"/>
         <w:rPr>
           <w:rFonts w:ascii="Droid Sans Mono;monospace;monospace;Droid Sans Fallback" w:hAnsi="Droid Sans Mono;monospace;monospace;Droid Sans Fallback"/>
           <w:b w:val="false"/>
@@ -9623,24 +9636,24 @@
       <w:pPr>
         <w:pStyle w:val="Normal"/>
         <w:spacing w:lineRule="auto" w:line="240"/>
-        <w:ind w:left="1416" w:hanging="0"/>
-        <w:rPr>
-          <w:sz w:val="16"/>
-          <w:szCs w:val="16"/>
-        </w:rPr>
-      </w:pPr>
-      <w:r>
-        <w:rPr>
-          <w:sz w:val="16"/>
-          <w:szCs w:val="16"/>
-        </w:rPr>
-      </w:r>
-    </w:p>
-    <w:p>
-      <w:pPr>
-        <w:pStyle w:val="Normal"/>
-        <w:spacing w:lineRule="auto" w:line="240"/>
-        <w:ind w:left="1416" w:hanging="0"/>
+        <w:ind w:left="1416" w:right="0" w:hanging="0"/>
+        <w:rPr>
+          <w:sz w:val="16"/>
+          <w:szCs w:val="16"/>
+        </w:rPr>
+      </w:pPr>
+      <w:r>
+        <w:rPr>
+          <w:sz w:val="16"/>
+          <w:szCs w:val="16"/>
+        </w:rPr>
+      </w:r>
+    </w:p>
+    <w:p>
+      <w:pPr>
+        <w:pStyle w:val="Normal"/>
+        <w:spacing w:lineRule="auto" w:line="240"/>
+        <w:ind w:left="1416" w:right="0" w:hanging="0"/>
         <w:rPr>
           <w:rFonts w:ascii="Droid Sans Mono;monospace;monospace;Droid Sans Fallback" w:hAnsi="Droid Sans Mono;monospace;monospace;Droid Sans Fallback"/>
           <w:b w:val="false"/>
@@ -9699,7 +9712,7 @@
       <w:pPr>
         <w:pStyle w:val="Normal"/>
         <w:spacing w:lineRule="auto" w:line="240"/>
-        <w:ind w:left="1416" w:hanging="0"/>
+        <w:ind w:left="1416" w:right="0" w:hanging="0"/>
         <w:rPr>
           <w:rFonts w:ascii="Droid Sans Mono;monospace;monospace;Droid Sans Fallback" w:hAnsi="Droid Sans Mono;monospace;monospace;Droid Sans Fallback"/>
           <w:b w:val="false"/>
@@ -9725,7 +9738,7 @@
       <w:pPr>
         <w:pStyle w:val="Normal"/>
         <w:spacing w:lineRule="auto" w:line="240"/>
-        <w:ind w:left="1416" w:hanging="0"/>
+        <w:ind w:left="1416" w:right="0" w:hanging="0"/>
         <w:rPr>
           <w:rFonts w:ascii="Droid Sans Mono;monospace;monospace;Droid Sans Fallback" w:hAnsi="Droid Sans Mono;monospace;monospace;Droid Sans Fallback"/>
           <w:b w:val="false"/>
@@ -9796,7 +9809,7 @@
       <w:pPr>
         <w:pStyle w:val="Normal"/>
         <w:spacing w:lineRule="auto" w:line="240"/>
-        <w:ind w:left="1416" w:hanging="0"/>
+        <w:ind w:left="1416" w:right="0" w:hanging="0"/>
         <w:rPr>
           <w:rFonts w:ascii="Droid Sans Mono;monospace;monospace;Droid Sans Fallback" w:hAnsi="Droid Sans Mono;monospace;monospace;Droid Sans Fallback"/>
           <w:b w:val="false"/>
@@ -9834,7 +9847,7 @@
       <w:pPr>
         <w:pStyle w:val="Normal"/>
         <w:spacing w:lineRule="auto" w:line="240"/>
-        <w:ind w:left="1416" w:hanging="0"/>
+        <w:ind w:left="1416" w:right="0" w:hanging="0"/>
         <w:rPr>
           <w:rFonts w:ascii="Droid Sans Mono;monospace;monospace;Droid Sans Fallback" w:hAnsi="Droid Sans Mono;monospace;monospace;Droid Sans Fallback"/>
           <w:b w:val="false"/>
@@ -9862,7 +9875,7 @@
       <w:pPr>
         <w:pStyle w:val="Normal"/>
         <w:spacing w:lineRule="auto" w:line="240"/>
-        <w:ind w:left="1416" w:hanging="0"/>
+        <w:ind w:left="1416" w:right="0" w:hanging="0"/>
         <w:rPr>
           <w:rFonts w:ascii="Droid Sans Mono;monospace;monospace;Droid Sans Fallback" w:hAnsi="Droid Sans Mono;monospace;monospace;Droid Sans Fallback"/>
           <w:b w:val="false"/>
@@ -9888,24 +9901,24 @@
       <w:pPr>
         <w:pStyle w:val="Normal"/>
         <w:spacing w:lineRule="auto" w:line="240"/>
-        <w:ind w:left="1416" w:hanging="0"/>
-        <w:rPr>
-          <w:sz w:val="16"/>
-          <w:szCs w:val="16"/>
-        </w:rPr>
-      </w:pPr>
-      <w:r>
-        <w:rPr>
-          <w:sz w:val="16"/>
-          <w:szCs w:val="16"/>
-        </w:rPr>
-      </w:r>
-    </w:p>
-    <w:p>
-      <w:pPr>
-        <w:pStyle w:val="Normal"/>
-        <w:spacing w:lineRule="auto" w:line="240"/>
-        <w:ind w:left="1416" w:hanging="0"/>
+        <w:ind w:left="1416" w:right="0" w:hanging="0"/>
+        <w:rPr>
+          <w:sz w:val="16"/>
+          <w:szCs w:val="16"/>
+        </w:rPr>
+      </w:pPr>
+      <w:r>
+        <w:rPr>
+          <w:sz w:val="16"/>
+          <w:szCs w:val="16"/>
+        </w:rPr>
+      </w:r>
+    </w:p>
+    <w:p>
+      <w:pPr>
+        <w:pStyle w:val="Normal"/>
+        <w:spacing w:lineRule="auto" w:line="240"/>
+        <w:ind w:left="1416" w:right="0" w:hanging="0"/>
         <w:rPr>
           <w:rFonts w:ascii="Droid Sans Mono;monospace;monospace;Droid Sans Fallback" w:hAnsi="Droid Sans Mono;monospace;monospace;Droid Sans Fallback"/>
           <w:b w:val="false"/>
@@ -9931,7 +9944,7 @@
       <w:pPr>
         <w:pStyle w:val="Normal"/>
         <w:spacing w:lineRule="auto" w:line="240"/>
-        <w:ind w:left="708" w:hanging="0"/>
+        <w:ind w:left="708" w:right="0" w:hanging="0"/>
         <w:rPr>
           <w:rFonts w:ascii="Droid Sans Mono;monospace;monospace;Droid Sans Fallback" w:hAnsi="Droid Sans Mono;monospace;monospace;Droid Sans Fallback"/>
           <w:b w:val="false"/>
@@ -9957,24 +9970,24 @@
       <w:pPr>
         <w:pStyle w:val="Normal"/>
         <w:spacing w:lineRule="auto" w:line="240"/>
-        <w:ind w:left="708" w:hanging="0"/>
-        <w:rPr>
-          <w:sz w:val="16"/>
-          <w:szCs w:val="16"/>
-        </w:rPr>
-      </w:pPr>
-      <w:r>
-        <w:rPr>
-          <w:sz w:val="16"/>
-          <w:szCs w:val="16"/>
-        </w:rPr>
-      </w:r>
-    </w:p>
-    <w:p>
-      <w:pPr>
-        <w:pStyle w:val="Normal"/>
-        <w:spacing w:lineRule="auto" w:line="240"/>
-        <w:ind w:left="708" w:hanging="0"/>
+        <w:ind w:left="708" w:right="0" w:hanging="0"/>
+        <w:rPr>
+          <w:sz w:val="16"/>
+          <w:szCs w:val="16"/>
+        </w:rPr>
+      </w:pPr>
+      <w:r>
+        <w:rPr>
+          <w:sz w:val="16"/>
+          <w:szCs w:val="16"/>
+        </w:rPr>
+      </w:r>
+    </w:p>
+    <w:p>
+      <w:pPr>
+        <w:pStyle w:val="Normal"/>
+        <w:spacing w:lineRule="auto" w:line="240"/>
+        <w:ind w:left="708" w:right="0" w:hanging="0"/>
         <w:rPr>
           <w:rFonts w:ascii="Droid Sans Mono;monospace;monospace;Droid Sans Fallback" w:hAnsi="Droid Sans Mono;monospace;monospace;Droid Sans Fallback"/>
           <w:b w:val="false"/>
@@ -10077,7 +10090,7 @@
       <w:pPr>
         <w:pStyle w:val="Normal"/>
         <w:spacing w:lineRule="auto" w:line="240"/>
-        <w:ind w:left="708" w:hanging="0"/>
+        <w:ind w:left="708" w:right="0" w:hanging="0"/>
         <w:rPr>
           <w:rFonts w:ascii="Droid Sans Mono;monospace;monospace;Droid Sans Fallback" w:hAnsi="Droid Sans Mono;monospace;monospace;Droid Sans Fallback"/>
           <w:b w:val="false"/>
@@ -10103,7 +10116,7 @@
       <w:pPr>
         <w:pStyle w:val="Normal"/>
         <w:spacing w:lineRule="auto" w:line="240"/>
-        <w:ind w:left="1416" w:hanging="0"/>
+        <w:ind w:left="1416" w:right="0" w:hanging="0"/>
         <w:rPr>
           <w:rFonts w:ascii="Droid Sans Mono;monospace;monospace;Droid Sans Fallback" w:hAnsi="Droid Sans Mono;monospace;monospace;Droid Sans Fallback"/>
           <w:b w:val="false"/>
@@ -10129,7 +10142,7 @@
       <w:pPr>
         <w:pStyle w:val="Normal"/>
         <w:spacing w:lineRule="auto" w:line="240"/>
-        <w:ind w:left="1416" w:hanging="0"/>
+        <w:ind w:left="1416" w:right="0" w:hanging="0"/>
         <w:rPr>
           <w:rFonts w:ascii="Droid Sans Mono;monospace;monospace;Droid Sans Fallback" w:hAnsi="Droid Sans Mono;monospace;monospace;Droid Sans Fallback"/>
           <w:b w:val="false"/>
@@ -10155,7 +10168,7 @@
       <w:pPr>
         <w:pStyle w:val="Normal"/>
         <w:spacing w:lineRule="auto" w:line="240"/>
-        <w:ind w:left="1416" w:hanging="0"/>
+        <w:ind w:left="1416" w:right="0" w:hanging="0"/>
         <w:rPr>
           <w:rFonts w:ascii="Droid Sans Mono;monospace;monospace;Droid Sans Fallback" w:hAnsi="Droid Sans Mono;monospace;monospace;Droid Sans Fallback"/>
           <w:b w:val="false"/>
@@ -10236,7 +10249,7 @@
       <w:pPr>
         <w:pStyle w:val="Normal"/>
         <w:spacing w:lineRule="auto" w:line="240"/>
-        <w:ind w:left="1416" w:hanging="0"/>
+        <w:ind w:left="1416" w:right="0" w:hanging="0"/>
         <w:rPr>
           <w:rFonts w:ascii="Droid Sans Mono;monospace;monospace;Droid Sans Fallback" w:hAnsi="Droid Sans Mono;monospace;monospace;Droid Sans Fallback"/>
           <w:b w:val="false"/>
@@ -10262,7 +10275,7 @@
       <w:pPr>
         <w:pStyle w:val="Normal"/>
         <w:spacing w:lineRule="auto" w:line="240"/>
-        <w:ind w:left="2124" w:hanging="0"/>
+        <w:ind w:left="2124" w:right="0" w:hanging="0"/>
         <w:rPr>
           <w:rFonts w:ascii="Droid Sans Mono;monospace;monospace;Droid Sans Fallback" w:hAnsi="Droid Sans Mono;monospace;monospace;Droid Sans Fallback"/>
           <w:b w:val="false"/>
@@ -10310,7 +10323,7 @@
       <w:pPr>
         <w:pStyle w:val="Normal"/>
         <w:spacing w:lineRule="auto" w:line="240"/>
-        <w:ind w:left="2124" w:hanging="0"/>
+        <w:ind w:left="2124" w:right="0" w:hanging="0"/>
         <w:rPr>
           <w:rFonts w:ascii="Droid Sans Mono;monospace;monospace;Droid Sans Fallback" w:hAnsi="Droid Sans Mono;monospace;monospace;Droid Sans Fallback"/>
           <w:b w:val="false"/>
@@ -10358,7 +10371,7 @@
       <w:pPr>
         <w:pStyle w:val="Normal"/>
         <w:spacing w:lineRule="auto" w:line="240"/>
-        <w:ind w:left="1416" w:hanging="0"/>
+        <w:ind w:left="1416" w:right="0" w:hanging="0"/>
         <w:rPr>
           <w:rFonts w:ascii="Droid Sans Mono;monospace;monospace;Droid Sans Fallback" w:hAnsi="Droid Sans Mono;monospace;monospace;Droid Sans Fallback"/>
           <w:b w:val="false"/>
@@ -10384,7 +10397,7 @@
       <w:pPr>
         <w:pStyle w:val="Normal"/>
         <w:spacing w:lineRule="auto" w:line="240"/>
-        <w:ind w:left="708" w:hanging="0"/>
+        <w:ind w:left="708" w:right="0" w:hanging="0"/>
         <w:rPr>
           <w:rFonts w:ascii="Droid Sans Mono;monospace;monospace;Droid Sans Fallback" w:hAnsi="Droid Sans Mono;monospace;monospace;Droid Sans Fallback"/>
           <w:b w:val="false"/>
@@ -10410,24 +10423,24 @@
       <w:pPr>
         <w:pStyle w:val="Normal"/>
         <w:spacing w:lineRule="auto" w:line="240"/>
-        <w:ind w:left="708" w:hanging="0"/>
-        <w:rPr>
-          <w:sz w:val="16"/>
-          <w:szCs w:val="16"/>
-        </w:rPr>
-      </w:pPr>
-      <w:r>
-        <w:rPr>
-          <w:sz w:val="16"/>
-          <w:szCs w:val="16"/>
-        </w:rPr>
-      </w:r>
-    </w:p>
-    <w:p>
-      <w:pPr>
-        <w:pStyle w:val="Normal"/>
-        <w:spacing w:lineRule="auto" w:line="240"/>
-        <w:ind w:left="708" w:hanging="0"/>
+        <w:ind w:left="708" w:right="0" w:hanging="0"/>
+        <w:rPr>
+          <w:sz w:val="16"/>
+          <w:szCs w:val="16"/>
+        </w:rPr>
+      </w:pPr>
+      <w:r>
+        <w:rPr>
+          <w:sz w:val="16"/>
+          <w:szCs w:val="16"/>
+        </w:rPr>
+      </w:r>
+    </w:p>
+    <w:p>
+      <w:pPr>
+        <w:pStyle w:val="Normal"/>
+        <w:spacing w:lineRule="auto" w:line="240"/>
+        <w:ind w:left="708" w:right="0" w:hanging="0"/>
         <w:rPr>
           <w:rFonts w:ascii="Droid Sans Mono;monospace;monospace;Droid Sans Fallback" w:hAnsi="Droid Sans Mono;monospace;monospace;Droid Sans Fallback"/>
           <w:b w:val="false"/>
@@ -10530,7 +10543,7 @@
       <w:pPr>
         <w:pStyle w:val="Normal"/>
         <w:spacing w:lineRule="auto" w:line="240"/>
-        <w:ind w:left="708" w:hanging="0"/>
+        <w:ind w:left="708" w:right="0" w:hanging="0"/>
         <w:rPr>
           <w:rFonts w:ascii="Droid Sans Mono;monospace;monospace;Droid Sans Fallback" w:hAnsi="Droid Sans Mono;monospace;monospace;Droid Sans Fallback"/>
           <w:b w:val="false"/>
@@ -10556,7 +10569,7 @@
       <w:pPr>
         <w:pStyle w:val="Normal"/>
         <w:spacing w:lineRule="auto" w:line="240"/>
-        <w:ind w:left="1416" w:hanging="0"/>
+        <w:ind w:left="1416" w:right="0" w:hanging="0"/>
         <w:rPr>
           <w:rFonts w:ascii="Droid Sans Mono;monospace;monospace;Droid Sans Fallback" w:hAnsi="Droid Sans Mono;monospace;monospace;Droid Sans Fallback"/>
           <w:b w:val="false"/>
@@ -10604,7 +10617,7 @@
       <w:pPr>
         <w:pStyle w:val="Normal"/>
         <w:spacing w:lineRule="auto" w:line="240"/>
-        <w:ind w:left="1416" w:hanging="0"/>
+        <w:ind w:left="1416" w:right="0" w:hanging="0"/>
         <w:rPr>
           <w:rFonts w:ascii="Droid Sans Mono;monospace;monospace;Droid Sans Fallback" w:hAnsi="Droid Sans Mono;monospace;monospace;Droid Sans Fallback"/>
           <w:b w:val="false"/>
@@ -10652,7 +10665,7 @@
       <w:pPr>
         <w:pStyle w:val="Normal"/>
         <w:spacing w:lineRule="auto" w:line="240"/>
-        <w:ind w:left="708" w:hanging="0"/>
+        <w:ind w:left="708" w:right="0" w:hanging="0"/>
         <w:rPr>
           <w:rFonts w:ascii="Droid Sans Mono;monospace;monospace;Droid Sans Fallback" w:hAnsi="Droid Sans Mono;monospace;monospace;Droid Sans Fallback"/>
           <w:b w:val="false"/>
@@ -10678,24 +10691,24 @@
       <w:pPr>
         <w:pStyle w:val="Normal"/>
         <w:spacing w:lineRule="auto" w:line="240"/>
-        <w:ind w:left="708" w:hanging="0"/>
-        <w:rPr>
-          <w:sz w:val="16"/>
-          <w:szCs w:val="16"/>
-        </w:rPr>
-      </w:pPr>
-      <w:r>
-        <w:rPr>
-          <w:sz w:val="16"/>
-          <w:szCs w:val="16"/>
-        </w:rPr>
-      </w:r>
-    </w:p>
-    <w:p>
-      <w:pPr>
-        <w:pStyle w:val="Normal"/>
-        <w:spacing w:lineRule="auto" w:line="240"/>
-        <w:ind w:left="708" w:hanging="0"/>
+        <w:ind w:left="708" w:right="0" w:hanging="0"/>
+        <w:rPr>
+          <w:sz w:val="16"/>
+          <w:szCs w:val="16"/>
+        </w:rPr>
+      </w:pPr>
+      <w:r>
+        <w:rPr>
+          <w:sz w:val="16"/>
+          <w:szCs w:val="16"/>
+        </w:rPr>
+      </w:r>
+    </w:p>
+    <w:p>
+      <w:pPr>
+        <w:pStyle w:val="Normal"/>
+        <w:spacing w:lineRule="auto" w:line="240"/>
+        <w:ind w:left="708" w:right="0" w:hanging="0"/>
         <w:rPr>
           <w:rFonts w:ascii="Droid Sans Mono;monospace;monospace;Droid Sans Fallback" w:hAnsi="Droid Sans Mono;monospace;monospace;Droid Sans Fallback"/>
           <w:b w:val="false"/>
@@ -10798,7 +10811,7 @@
       <w:pPr>
         <w:pStyle w:val="Normal"/>
         <w:spacing w:lineRule="auto" w:line="240"/>
-        <w:ind w:left="708" w:hanging="0"/>
+        <w:ind w:left="708" w:right="0" w:hanging="0"/>
         <w:rPr>
           <w:rFonts w:ascii="Droid Sans Mono;monospace;monospace;Droid Sans Fallback" w:hAnsi="Droid Sans Mono;monospace;monospace;Droid Sans Fallback"/>
           <w:b w:val="false"/>
@@ -10824,7 +10837,7 @@
       <w:pPr>
         <w:pStyle w:val="Normal"/>
         <w:spacing w:lineRule="auto" w:line="240"/>
-        <w:ind w:left="1416" w:hanging="0"/>
+        <w:ind w:left="1416" w:right="0" w:hanging="0"/>
         <w:rPr>
           <w:rFonts w:ascii="Droid Sans Mono;monospace;monospace;Droid Sans Fallback" w:hAnsi="Droid Sans Mono;monospace;monospace;Droid Sans Fallback"/>
           <w:b w:val="false"/>
@@ -10872,7 +10885,7 @@
       <w:pPr>
         <w:pStyle w:val="Normal"/>
         <w:spacing w:lineRule="auto" w:line="240"/>
-        <w:ind w:left="1416" w:hanging="0"/>
+        <w:ind w:left="1416" w:right="0" w:hanging="0"/>
         <w:rPr>
           <w:rFonts w:ascii="Droid Sans Mono;monospace;monospace;Droid Sans Fallback" w:hAnsi="Droid Sans Mono;monospace;monospace;Droid Sans Fallback"/>
           <w:b w:val="false"/>
@@ -10920,7 +10933,7 @@
       <w:pPr>
         <w:pStyle w:val="Normal"/>
         <w:spacing w:lineRule="auto" w:line="240"/>
-        <w:ind w:left="708" w:hanging="0"/>
+        <w:ind w:left="708" w:right="0" w:hanging="0"/>
         <w:rPr>
           <w:rFonts w:ascii="Droid Sans Mono;monospace;monospace;Droid Sans Fallback" w:hAnsi="Droid Sans Mono;monospace;monospace;Droid Sans Fallback"/>
           <w:b w:val="false"/>
@@ -10946,24 +10959,24 @@
       <w:pPr>
         <w:pStyle w:val="Normal"/>
         <w:spacing w:lineRule="auto" w:line="240"/>
-        <w:ind w:left="708" w:hanging="0"/>
-        <w:rPr>
-          <w:sz w:val="16"/>
-          <w:szCs w:val="16"/>
-        </w:rPr>
-      </w:pPr>
-      <w:r>
-        <w:rPr>
-          <w:sz w:val="16"/>
-          <w:szCs w:val="16"/>
-        </w:rPr>
-      </w:r>
-    </w:p>
-    <w:p>
-      <w:pPr>
-        <w:pStyle w:val="Normal"/>
-        <w:spacing w:lineRule="auto" w:line="240"/>
-        <w:ind w:left="708" w:hanging="0"/>
+        <w:ind w:left="708" w:right="0" w:hanging="0"/>
+        <w:rPr>
+          <w:sz w:val="16"/>
+          <w:szCs w:val="16"/>
+        </w:rPr>
+      </w:pPr>
+      <w:r>
+        <w:rPr>
+          <w:sz w:val="16"/>
+          <w:szCs w:val="16"/>
+        </w:rPr>
+      </w:r>
+    </w:p>
+    <w:p>
+      <w:pPr>
+        <w:pStyle w:val="Normal"/>
+        <w:spacing w:lineRule="auto" w:line="240"/>
+        <w:ind w:left="708" w:right="0" w:hanging="0"/>
         <w:rPr>
           <w:rFonts w:ascii="Droid Sans Mono;monospace;monospace;Droid Sans Fallback" w:hAnsi="Droid Sans Mono;monospace;monospace;Droid Sans Fallback"/>
           <w:b w:val="false"/>
@@ -11134,8 +11147,10 @@
           <w:b w:val="false"/>
           <w:b w:val="false"/>
           <w:bCs w:val="false"/>
+          <w:color w:val="000000"/>
           <w:sz w:val="26"/>
           <w:szCs w:val="26"/>
+          <w:highlight w:val="white"/>
           <w:lang w:eastAsia="ru-RU"/>
         </w:rPr>
       </w:pPr>
@@ -11151,6 +11166,35 @@
           <w:lang w:eastAsia="ru-RU"/>
         </w:rPr>
         <w:t xml:space="preserve">Результат выполнения программы: </w:t>
+      </w:r>
+    </w:p>
+    <w:p>
+      <w:pPr>
+        <w:pStyle w:val="Normal"/>
+        <w:spacing w:lineRule="auto" w:line="240"/>
+        <w:rPr>
+          <w:rFonts w:ascii="Times New Roman" w:hAnsi="Times New Roman" w:eastAsia="Times New Roman" w:cs="Times New Roman"/>
+          <w:b w:val="false"/>
+          <w:b w:val="false"/>
+          <w:bCs w:val="false"/>
+          <w:color w:val="000000"/>
+          <w:sz w:val="26"/>
+          <w:szCs w:val="26"/>
+          <w:highlight w:val="white"/>
+          <w:lang w:eastAsia="ru-RU"/>
+        </w:rPr>
+      </w:pPr>
+      <w:r>
+        <w:rPr>
+          <w:rFonts w:eastAsia="Times New Roman" w:cs="Times New Roman" w:ascii="Times New Roman" w:hAnsi="Times New Roman"/>
+          <w:b w:val="false"/>
+          <w:bCs w:val="false"/>
+          <w:color w:val="000000"/>
+          <w:sz w:val="26"/>
+          <w:szCs w:val="26"/>
+          <w:highlight w:val="white"/>
+          <w:lang w:eastAsia="ru-RU"/>
+        </w:rPr>
       </w:r>
     </w:p>
     <w:p>
@@ -11164,25 +11208,33 @@
           <w:b w:val="false"/>
           <w:bCs w:val="false"/>
           <w:color w:val="000000"/>
-          <w:highlight w:val="white"/>
-          <w:lang w:eastAsia="ru-RU"/>
-        </w:rPr>
-      </w:pPr>
-      <w:r>
-        <w:rPr>
           <w:sz w:val="26"/>
           <w:szCs w:val="26"/>
+          <w:highlight w:val="white"/>
+          <w:lang w:eastAsia="ru-RU"/>
+        </w:rPr>
+      </w:pPr>
+      <w:r>
+        <w:rPr>
+          <w:rFonts w:eastAsia="Times New Roman" w:cs="Times New Roman" w:ascii="Times New Roman" w:hAnsi="Times New Roman"/>
+          <w:b w:val="false"/>
+          <w:bCs w:val="false"/>
+          <w:color w:val="000000"/>
+          <w:sz w:val="26"/>
+          <w:szCs w:val="26"/>
+          <w:highlight w:val="white"/>
+          <w:lang w:eastAsia="ru-RU"/>
         </w:rPr>
         <w:drawing>
           <wp:anchor behindDoc="0" distT="0" distB="0" distL="0" distR="0" simplePos="0" locked="0" layoutInCell="1" allowOverlap="1" relativeHeight="5">
             <wp:simplePos x="0" y="0"/>
             <wp:positionH relativeFrom="column">
-              <wp:posOffset>8255</wp:posOffset>
+              <wp:align>left</wp:align>
             </wp:positionH>
             <wp:positionV relativeFrom="paragraph">
-              <wp:posOffset>79375</wp:posOffset>
+              <wp:posOffset>635</wp:posOffset>
             </wp:positionV>
-            <wp:extent cx="1606550" cy="4060825"/>
+            <wp:extent cx="1735455" cy="6019165"/>
             <wp:effectExtent l="0" t="0" r="0" b="0"/>
             <wp:wrapTopAndBottom/>
             <wp:docPr id="4" name="Изображение1" descr=""/>
@@ -11207,7 +11259,7 @@
                   <pic:spPr bwMode="auto">
                     <a:xfrm>
                       <a:off x="0" y="0"/>
-                      <a:ext cx="1606550" cy="4060825"/>
+                      <a:ext cx="1735455" cy="6019165"/>
                     </a:xfrm>
                     <a:prstGeom prst="rect">
                       <a:avLst/>
@@ -11281,6 +11333,7 @@
           <w:spacing w:val="0"/>
           <w:sz w:val="28"/>
           <w:szCs w:val="26"/>
+          <w:highlight w:val="white"/>
           <w:lang w:eastAsia="ru-RU"/>
         </w:rPr>
       </w:pPr>
@@ -11338,19 +11391,73 @@
         <w:spacing w:lineRule="auto" w:line="276" w:before="0" w:after="0"/>
         <w:jc w:val="both"/>
         <w:rPr>
-          <w:color w:val="000000"/>
-          <w:highlight w:val="white"/>
-        </w:rPr>
-      </w:pPr>
-      <w:r>
-        <w:rPr>
-          <w:rFonts w:eastAsia="Times New Roman" w:cs="Times New Roman" w:ascii="Times New Roman" w:hAnsi="Times New Roman"/>
+          <w:rFonts w:ascii="Times New Roman" w:hAnsi="Times New Roman" w:eastAsia="Times New Roman" w:cs="Times New Roman"/>
+          <w:b w:val="false"/>
           <w:b w:val="false"/>
           <w:bCs w:val="false"/>
+          <w:color w:val="000000"/>
           <w:sz w:val="26"/>
           <w:szCs w:val="26"/>
+          <w:highlight w:val="white"/>
           <w:lang w:eastAsia="ru-RU"/>
         </w:rPr>
+      </w:pPr>
+      <w:r>
+        <w:rPr>
+          <w:rFonts w:eastAsia="Times New Roman" w:cs="Times New Roman" w:ascii="Times New Roman" w:hAnsi="Times New Roman"/>
+          <w:b w:val="false"/>
+          <w:bCs w:val="false"/>
+          <w:color w:val="000000"/>
+          <w:sz w:val="26"/>
+          <w:szCs w:val="26"/>
+          <w:highlight w:val="white"/>
+          <w:lang w:eastAsia="ru-RU"/>
+        </w:rPr>
+        <w:drawing>
+          <wp:anchor behindDoc="0" distT="0" distB="0" distL="0" distR="0" simplePos="0" locked="0" layoutInCell="1" allowOverlap="1" relativeHeight="6">
+            <wp:simplePos x="0" y="0"/>
+            <wp:positionH relativeFrom="column">
+              <wp:align>left</wp:align>
+            </wp:positionH>
+            <wp:positionV relativeFrom="paragraph">
+              <wp:posOffset>635</wp:posOffset>
+            </wp:positionV>
+            <wp:extent cx="1632585" cy="5725795"/>
+            <wp:effectExtent l="0" t="0" r="0" b="0"/>
+            <wp:wrapTopAndBottom/>
+            <wp:docPr id="5" name="Изображение2" descr=""/>
+            <wp:cNvGraphicFramePr>
+              <a:graphicFrameLocks xmlns:a="http://schemas.openxmlformats.org/drawingml/2006/main" noChangeAspect="1"/>
+            </wp:cNvGraphicFramePr>
+            <a:graphic xmlns:a="http://schemas.openxmlformats.org/drawingml/2006/main">
+              <a:graphicData uri="http://schemas.openxmlformats.org/drawingml/2006/picture">
+                <pic:pic xmlns:pic="http://schemas.openxmlformats.org/drawingml/2006/picture">
+                  <pic:nvPicPr>
+                    <pic:cNvPr id="5" name="Изображение2" descr=""/>
+                    <pic:cNvPicPr>
+                      <a:picLocks noChangeAspect="1" noChangeArrowheads="1"/>
+                    </pic:cNvPicPr>
+                  </pic:nvPicPr>
+                  <pic:blipFill>
+                    <a:blip r:embed="rId4"/>
+                    <a:stretch>
+                      <a:fillRect/>
+                    </a:stretch>
+                  </pic:blipFill>
+                  <pic:spPr bwMode="auto">
+                    <a:xfrm>
+                      <a:off x="0" y="0"/>
+                      <a:ext cx="1632585" cy="5725795"/>
+                    </a:xfrm>
+                    <a:prstGeom prst="rect">
+                      <a:avLst/>
+                    </a:prstGeom>
+                  </pic:spPr>
+                </pic:pic>
+              </a:graphicData>
+            </a:graphic>
+          </wp:anchor>
+        </w:drawing>
       </w:r>
     </w:p>
     <w:sectPr>
@@ -11381,385 +11488,15 @@
       <w:pPr/>
     </w:pPrDefault>
   </w:docDefaults>
-  <w:latentStyles w:defLockedState="0" w:defUIPriority="99" w:defSemiHidden="0" w:defUnhideWhenUsed="0" w:defQFormat="0" w:count="371">
-    <w:lsdException w:name="Normal" w:uiPriority="0" w:qFormat="1"/>
-    <w:lsdException w:name="heading 1" w:uiPriority="9" w:qFormat="1"/>
-    <w:lsdException w:name="heading 2" w:uiPriority="9" w:semiHidden="1" w:unhideWhenUsed="1" w:qFormat="1"/>
-    <w:lsdException w:name="heading 3" w:uiPriority="9" w:semiHidden="1" w:unhideWhenUsed="1" w:qFormat="1"/>
-    <w:lsdException w:name="heading 4" w:uiPriority="9" w:semiHidden="1" w:unhideWhenUsed="1" w:qFormat="1"/>
-    <w:lsdException w:name="heading 5" w:uiPriority="9" w:semiHidden="1" w:unhideWhenUsed="1" w:qFormat="1"/>
-    <w:lsdException w:name="heading 6" w:uiPriority="9" w:semiHidden="1" w:unhideWhenUsed="1" w:qFormat="1"/>
-    <w:lsdException w:name="heading 7" w:uiPriority="9" w:semiHidden="1" w:unhideWhenUsed="1" w:qFormat="1"/>
-    <w:lsdException w:name="heading 8" w:uiPriority="9" w:semiHidden="1" w:unhideWhenUsed="1" w:qFormat="1"/>
-    <w:lsdException w:name="heading 9" w:uiPriority="9" w:semiHidden="1" w:unhideWhenUsed="1" w:qFormat="1"/>
-    <w:lsdException w:name="index 1" w:semiHidden="1" w:unhideWhenUsed="1"/>
-    <w:lsdException w:name="index 2" w:semiHidden="1" w:unhideWhenUsed="1"/>
-    <w:lsdException w:name="index 3" w:semiHidden="1" w:unhideWhenUsed="1"/>
-    <w:lsdException w:name="index 4" w:semiHidden="1" w:unhideWhenUsed="1"/>
-    <w:lsdException w:name="index 5" w:semiHidden="1" w:unhideWhenUsed="1"/>
-    <w:lsdException w:name="index 6" w:semiHidden="1" w:unhideWhenUsed="1"/>
-    <w:lsdException w:name="index 7" w:semiHidden="1" w:unhideWhenUsed="1"/>
-    <w:lsdException w:name="index 8" w:semiHidden="1" w:unhideWhenUsed="1"/>
-    <w:lsdException w:name="index 9" w:semiHidden="1" w:unhideWhenUsed="1"/>
-    <w:lsdException w:name="toc 1" w:uiPriority="39" w:semiHidden="1" w:unhideWhenUsed="1"/>
-    <w:lsdException w:name="toc 2" w:uiPriority="39" w:semiHidden="1" w:unhideWhenUsed="1"/>
-    <w:lsdException w:name="toc 3" w:uiPriority="39" w:semiHidden="1" w:unhideWhenUsed="1"/>
-    <w:lsdException w:name="toc 4" w:uiPriority="39" w:semiHidden="1" w:unhideWhenUsed="1"/>
-    <w:lsdException w:name="toc 5" w:uiPriority="39" w:semiHidden="1" w:unhideWhenUsed="1"/>
-    <w:lsdException w:name="toc 6" w:uiPriority="39" w:semiHidden="1" w:unhideWhenUsed="1"/>
-    <w:lsdException w:name="toc 7" w:uiPriority="39" w:semiHidden="1" w:unhideWhenUsed="1"/>
-    <w:lsdException w:name="toc 8" w:uiPriority="39" w:semiHidden="1" w:unhideWhenUsed="1"/>
-    <w:lsdException w:name="toc 9" w:uiPriority="39" w:semiHidden="1" w:unhideWhenUsed="1"/>
-    <w:lsdException w:name="Normal Indent" w:semiHidden="1" w:unhideWhenUsed="1"/>
-    <w:lsdException w:name="footnote text" w:semiHidden="1" w:unhideWhenUsed="1"/>
-    <w:lsdException w:name="annotation text" w:semiHidden="1" w:unhideWhenUsed="1"/>
-    <w:lsdException w:name="header" w:semiHidden="1" w:unhideWhenUsed="1"/>
-    <w:lsdException w:name="footer" w:semiHidden="1" w:unhideWhenUsed="1"/>
-    <w:lsdException w:name="index heading" w:semiHidden="1" w:unhideWhenUsed="1"/>
-    <w:lsdException w:name="caption" w:uiPriority="35" w:semiHidden="1" w:unhideWhenUsed="1" w:qFormat="1"/>
-    <w:lsdException w:name="table of figures" w:semiHidden="1" w:unhideWhenUsed="1"/>
-    <w:lsdException w:name="envelope address" w:semiHidden="1" w:unhideWhenUsed="1"/>
-    <w:lsdException w:name="envelope return" w:semiHidden="1" w:unhideWhenUsed="1"/>
-    <w:lsdException w:name="footnote reference" w:semiHidden="1" w:unhideWhenUsed="1"/>
-    <w:lsdException w:name="annotation reference" w:semiHidden="1" w:unhideWhenUsed="1"/>
-    <w:lsdException w:name="line number" w:semiHidden="1" w:unhideWhenUsed="1"/>
-    <w:lsdException w:name="page number" w:semiHidden="1" w:unhideWhenUsed="1"/>
-    <w:lsdException w:name="endnote reference" w:semiHidden="1" w:unhideWhenUsed="1"/>
-    <w:lsdException w:name="endnote text" w:semiHidden="1" w:unhideWhenUsed="1"/>
-    <w:lsdException w:name="table of authorities" w:semiHidden="1" w:unhideWhenUsed="1"/>
-    <w:lsdException w:name="macro" w:semiHidden="1" w:unhideWhenUsed="1"/>
-    <w:lsdException w:name="toa heading" w:semiHidden="1" w:unhideWhenUsed="1"/>
-    <w:lsdException w:name="List" w:semiHidden="1" w:unhideWhenUsed="1"/>
-    <w:lsdException w:name="List Bullet" w:semiHidden="1" w:unhideWhenUsed="1"/>
-    <w:lsdException w:name="List Number" w:semiHidden="1" w:unhideWhenUsed="1"/>
-    <w:lsdException w:name="List 2" w:semiHidden="1" w:unhideWhenUsed="1"/>
-    <w:lsdException w:name="List 3" w:semiHidden="1" w:unhideWhenUsed="1"/>
-    <w:lsdException w:name="List 4" w:semiHidden="1" w:unhideWhenUsed="1"/>
-    <w:lsdException w:name="List 5" w:semiHidden="1" w:unhideWhenUsed="1"/>
-    <w:lsdException w:name="List Bullet 2" w:semiHidden="1" w:unhideWhenUsed="1"/>
-    <w:lsdException w:name="List Bullet 3" w:semiHidden="1" w:unhideWhenUsed="1"/>
-    <w:lsdException w:name="List Bullet 4" w:semiHidden="1" w:unhideWhenUsed="1"/>
-    <w:lsdException w:name="List Bullet 5" w:semiHidden="1" w:unhideWhenUsed="1"/>
-    <w:lsdException w:name="List Number 2" w:semiHidden="1" w:unhideWhenUsed="1"/>
-    <w:lsdException w:name="List Number 3" w:semiHidden="1" w:unhideWhenUsed="1"/>
-    <w:lsdException w:name="List Number 4" w:semiHidden="1" w:unhideWhenUsed="1"/>
-    <w:lsdException w:name="List Number 5" w:semiHidden="1" w:unhideWhenUsed="1"/>
-    <w:lsdException w:name="Title" w:uiPriority="10" w:qFormat="1"/>
-    <w:lsdException w:name="Closing" w:semiHidden="1" w:unhideWhenUsed="1"/>
-    <w:lsdException w:name="Signature" w:semiHidden="1" w:unhideWhenUsed="1"/>
-    <w:lsdException w:name="Default Paragraph Font" w:uiPriority="1" w:semiHidden="1" w:unhideWhenUsed="1"/>
-    <w:lsdException w:name="Body Text" w:semiHidden="1" w:unhideWhenUsed="1"/>
-    <w:lsdException w:name="Body Text Indent" w:semiHidden="1" w:unhideWhenUsed="1"/>
-    <w:lsdException w:name="List Continue" w:semiHidden="1" w:unhideWhenUsed="1"/>
-    <w:lsdException w:name="List Continue 2" w:semiHidden="1" w:unhideWhenUsed="1"/>
-    <w:lsdException w:name="List Continue 3" w:semiHidden="1" w:unhideWhenUsed="1"/>
-    <w:lsdException w:name="List Continue 4" w:semiHidden="1" w:unhideWhenUsed="1"/>
-    <w:lsdException w:name="List Continue 5" w:semiHidden="1" w:unhideWhenUsed="1"/>
-    <w:lsdException w:name="Message Header" w:semiHidden="1" w:unhideWhenUsed="1"/>
-    <w:lsdException w:name="Subtitle" w:uiPriority="11" w:qFormat="1"/>
-    <w:lsdException w:name="Salutation" w:semiHidden="1" w:unhideWhenUsed="1"/>
-    <w:lsdException w:name="Date" w:semiHidden="1" w:unhideWhenUsed="1"/>
-    <w:lsdException w:name="Body Text First Indent" w:semiHidden="1" w:unhideWhenUsed="1"/>
-    <w:lsdException w:name="Body Text First Indent 2" w:semiHidden="1" w:unhideWhenUsed="1"/>
-    <w:lsdException w:name="Note Heading" w:semiHidden="1" w:unhideWhenUsed="1"/>
-    <w:lsdException w:name="Body Text 2" w:semiHidden="1" w:unhideWhenUsed="1"/>
-    <w:lsdException w:name="Body Text 3" w:semiHidden="1" w:unhideWhenUsed="1"/>
-    <w:lsdException w:name="Body Text Indent 2" w:semiHidden="1" w:unhideWhenUsed="1"/>
-    <w:lsdException w:name="Body Text Indent 3" w:semiHidden="1" w:unhideWhenUsed="1"/>
-    <w:lsdException w:name="Block Text" w:semiHidden="1" w:unhideWhenUsed="1"/>
-    <w:lsdException w:name="Hyperlink" w:semiHidden="1" w:unhideWhenUsed="1"/>
-    <w:lsdException w:name="FollowedHyperlink" w:semiHidden="1" w:unhideWhenUsed="1"/>
-    <w:lsdException w:name="Strong" w:uiPriority="22" w:qFormat="1"/>
-    <w:lsdException w:name="Emphasis" w:uiPriority="20" w:qFormat="1"/>
-    <w:lsdException w:name="Document Map" w:semiHidden="1" w:unhideWhenUsed="1"/>
-    <w:lsdException w:name="Plain Text" w:semiHidden="1" w:unhideWhenUsed="1"/>
-    <w:lsdException w:name="E-mail Signature" w:semiHidden="1" w:unhideWhenUsed="1"/>
-    <w:lsdException w:name="HTML Top of Form" w:semiHidden="1" w:unhideWhenUsed="1"/>
-    <w:lsdException w:name="HTML Bottom of Form" w:semiHidden="1" w:unhideWhenUsed="1"/>
-    <w:lsdException w:name="Normal (Web)" w:semiHidden="1" w:unhideWhenUsed="1"/>
-    <w:lsdException w:name="HTML Acronym" w:semiHidden="1" w:unhideWhenUsed="1"/>
-    <w:lsdException w:name="HTML Address" w:semiHidden="1" w:unhideWhenUsed="1"/>
-    <w:lsdException w:name="HTML Cite" w:semiHidden="1" w:unhideWhenUsed="1"/>
-    <w:lsdException w:name="HTML Code" w:semiHidden="1" w:unhideWhenUsed="1"/>
-    <w:lsdException w:name="HTML Definition" w:semiHidden="1" w:unhideWhenUsed="1"/>
-    <w:lsdException w:name="HTML Keyboard" w:semiHidden="1" w:unhideWhenUsed="1"/>
-    <w:lsdException w:name="HTML Preformatted" w:semiHidden="1" w:unhideWhenUsed="1"/>
-    <w:lsdException w:name="HTML Sample" w:semiHidden="1" w:unhideWhenUsed="1"/>
-    <w:lsdException w:name="HTML Typewriter" w:semiHidden="1" w:unhideWhenUsed="1"/>
-    <w:lsdException w:name="HTML Variable" w:semiHidden="1" w:unhideWhenUsed="1"/>
-    <w:lsdException w:name="Normal Table" w:semiHidden="1" w:unhideWhenUsed="1"/>
-    <w:lsdException w:name="annotation subject" w:semiHidden="1" w:unhideWhenUsed="1"/>
-    <w:lsdException w:name="No List" w:semiHidden="1" w:unhideWhenUsed="1"/>
-    <w:lsdException w:name="Outline List 1" w:semiHidden="1" w:unhideWhenUsed="1"/>
-    <w:lsdException w:name="Outline List 2" w:semiHidden="1" w:unhideWhenUsed="1"/>
-    <w:lsdException w:name="Outline List 3" w:semiHidden="1" w:unhideWhenUsed="1"/>
-    <w:lsdException w:name="Table Simple 1" w:semiHidden="1" w:unhideWhenUsed="1"/>
-    <w:lsdException w:name="Table Simple 2" w:semiHidden="1" w:unhideWhenUsed="1"/>
-    <w:lsdException w:name="Table Simple 3" w:semiHidden="1" w:unhideWhenUsed="1"/>
-    <w:lsdException w:name="Table Classic 1" w:semiHidden="1" w:unhideWhenUsed="1"/>
-    <w:lsdException w:name="Table Classic 2" w:semiHidden="1" w:unhideWhenUsed="1"/>
-    <w:lsdException w:name="Table Classic 3" w:semiHidden="1" w:unhideWhenUsed="1"/>
-    <w:lsdException w:name="Table Classic 4" w:semiHidden="1" w:unhideWhenUsed="1"/>
-    <w:lsdException w:name="Table Colorful 1" w:semiHidden="1" w:unhideWhenUsed="1"/>
-    <w:lsdException w:name="Table Colorful 2" w:semiHidden="1" w:unhideWhenUsed="1"/>
-    <w:lsdException w:name="Table Colorful 3" w:semiHidden="1" w:unhideWhenUsed="1"/>
-    <w:lsdException w:name="Table Columns 1" w:semiHidden="1" w:unhideWhenUsed="1"/>
-    <w:lsdException w:name="Table Columns 2" w:semiHidden="1" w:unhideWhenUsed="1"/>
-    <w:lsdException w:name="Table Columns 3" w:semiHidden="1" w:unhideWhenUsed="1"/>
-    <w:lsdException w:name="Table Columns 4" w:semiHidden="1" w:unhideWhenUsed="1"/>
-    <w:lsdException w:name="Table Columns 5" w:semiHidden="1" w:unhideWhenUsed="1"/>
-    <w:lsdException w:name="Table Grid 1" w:semiHidden="1" w:unhideWhenUsed="1"/>
-    <w:lsdException w:name="Table Grid 2" w:semiHidden="1" w:unhideWhenUsed="1"/>
-    <w:lsdException w:name="Table Grid 3" w:semiHidden="1" w:unhideWhenUsed="1"/>
-    <w:lsdException w:name="Table Grid 4" w:semiHidden="1" w:unhideWhenUsed="1"/>
-    <w:lsdException w:name="Table Grid 5" w:semiHidden="1" w:unhideWhenUsed="1"/>
-    <w:lsdException w:name="Table Grid 6" w:semiHidden="1" w:unhideWhenUsed="1"/>
-    <w:lsdException w:name="Table Grid 7" w:semiHidden="1" w:unhideWhenUsed="1"/>
-    <w:lsdException w:name="Table Grid 8" w:semiHidden="1" w:unhideWhenUsed="1"/>
-    <w:lsdException w:name="Table List 1" w:semiHidden="1" w:unhideWhenUsed="1"/>
-    <w:lsdException w:name="Table List 2" w:semiHidden="1" w:unhideWhenUsed="1"/>
-    <w:lsdException w:name="Table List 3" w:semiHidden="1" w:unhideWhenUsed="1"/>
-    <w:lsdException w:name="Table List 4" w:semiHidden="1" w:unhideWhenUsed="1"/>
-    <w:lsdException w:name="Table List 5" w:semiHidden="1" w:unhideWhenUsed="1"/>
-    <w:lsdException w:name="Table List 6" w:semiHidden="1" w:unhideWhenUsed="1"/>
-    <w:lsdException w:name="Table List 7" w:semiHidden="1" w:unhideWhenUsed="1"/>
-    <w:lsdException w:name="Table List 8" w:semiHidden="1" w:unhideWhenUsed="1"/>
-    <w:lsdException w:name="Table 3D effects 1" w:semiHidden="1" w:unhideWhenUsed="1"/>
-    <w:lsdException w:name="Table 3D effects 2" w:semiHidden="1" w:unhideWhenUsed="1"/>
-    <w:lsdException w:name="Table 3D effects 3" w:semiHidden="1" w:unhideWhenUsed="1"/>
-    <w:lsdException w:name="Table Contemporary" w:semiHidden="1" w:unhideWhenUsed="1"/>
-    <w:lsdException w:name="Table Elegant" w:semiHidden="1" w:unhideWhenUsed="1"/>
-    <w:lsdException w:name="Table Professional" w:semiHidden="1" w:unhideWhenUsed="1"/>
-    <w:lsdException w:name="Table Subtle 1" w:semiHidden="1" w:unhideWhenUsed="1"/>
-    <w:lsdException w:name="Table Subtle 2" w:semiHidden="1" w:unhideWhenUsed="1"/>
-    <w:lsdException w:name="Table Web 1" w:semiHidden="1" w:unhideWhenUsed="1"/>
-    <w:lsdException w:name="Table Web 2" w:semiHidden="1" w:unhideWhenUsed="1"/>
-    <w:lsdException w:name="Table Web 3" w:semiHidden="1" w:unhideWhenUsed="1"/>
-    <w:lsdException w:name="Balloon Text" w:semiHidden="1" w:unhideWhenUsed="1"/>
-    <w:lsdException w:name="Table Grid" w:uiPriority="39"/>
-    <w:lsdException w:name="Table Theme" w:semiHidden="1" w:unhideWhenUsed="1"/>
-    <w:lsdException w:name="Placeholder Text" w:semiHidden="1"/>
-    <w:lsdException w:name="No Spacing" w:uiPriority="1" w:qFormat="1"/>
-    <w:lsdException w:name="Light Shading" w:uiPriority="60"/>
-    <w:lsdException w:name="Light List" w:uiPriority="61"/>
-    <w:lsdException w:name="Light Grid" w:uiPriority="62"/>
-    <w:lsdException w:name="Medium Shading 1" w:uiPriority="63"/>
-    <w:lsdException w:name="Medium Shading 2" w:uiPriority="64"/>
-    <w:lsdException w:name="Medium List 1" w:uiPriority="65"/>
-    <w:lsdException w:name="Medium List 2" w:uiPriority="66"/>
-    <w:lsdException w:name="Medium Grid 1" w:uiPriority="67"/>
-    <w:lsdException w:name="Medium Grid 2" w:uiPriority="68"/>
-    <w:lsdException w:name="Medium Grid 3" w:uiPriority="69"/>
-    <w:lsdException w:name="Dark List" w:uiPriority="70"/>
-    <w:lsdException w:name="Colorful Shading" w:uiPriority="71"/>
-    <w:lsdException w:name="Colorful List" w:uiPriority="72"/>
-    <w:lsdException w:name="Colorful Grid" w:uiPriority="73"/>
-    <w:lsdException w:name="Light Shading Accent 1" w:uiPriority="60"/>
-    <w:lsdException w:name="Light List Accent 1" w:uiPriority="61"/>
-    <w:lsdException w:name="Light Grid Accent 1" w:uiPriority="62"/>
-    <w:lsdException w:name="Medium Shading 1 Accent 1" w:uiPriority="63"/>
-    <w:lsdException w:name="Medium Shading 2 Accent 1" w:uiPriority="64"/>
-    <w:lsdException w:name="Medium List 1 Accent 1" w:uiPriority="65"/>
-    <w:lsdException w:name="Revision" w:semiHidden="1"/>
-    <w:lsdException w:name="List Paragraph" w:uiPriority="34" w:qFormat="1"/>
-    <w:lsdException w:name="Quote" w:uiPriority="29" w:qFormat="1"/>
-    <w:lsdException w:name="Intense Quote" w:uiPriority="30" w:qFormat="1"/>
-    <w:lsdException w:name="Medium List 2 Accent 1" w:uiPriority="66"/>
-    <w:lsdException w:name="Medium Grid 1 Accent 1" w:uiPriority="67"/>
-    <w:lsdException w:name="Medium Grid 2 Accent 1" w:uiPriority="68"/>
-    <w:lsdException w:name="Medium Grid 3 Accent 1" w:uiPriority="69"/>
-    <w:lsdException w:name="Dark List Accent 1" w:uiPriority="70"/>
-    <w:lsdException w:name="Colorful Shading Accent 1" w:uiPriority="71"/>
-    <w:lsdException w:name="Colorful List Accent 1" w:uiPriority="72"/>
-    <w:lsdException w:name="Colorful Grid Accent 1" w:uiPriority="73"/>
-    <w:lsdException w:name="Light Shading Accent 2" w:uiPriority="60"/>
-    <w:lsdException w:name="Light List Accent 2" w:uiPriority="61"/>
-    <w:lsdException w:name="Light Grid Accent 2" w:uiPriority="62"/>
-    <w:lsdException w:name="Medium Shading 1 Accent 2" w:uiPriority="63"/>
-    <w:lsdException w:name="Medium Shading 2 Accent 2" w:uiPriority="64"/>
-    <w:lsdException w:name="Medium List 1 Accent 2" w:uiPriority="65"/>
-    <w:lsdException w:name="Medium List 2 Accent 2" w:uiPriority="66"/>
-    <w:lsdException w:name="Medium Grid 1 Accent 2" w:uiPriority="67"/>
-    <w:lsdException w:name="Medium Grid 2 Accent 2" w:uiPriority="68"/>
-    <w:lsdException w:name="Medium Grid 3 Accent 2" w:uiPriority="69"/>
-    <w:lsdException w:name="Dark List Accent 2" w:uiPriority="70"/>
-    <w:lsdException w:name="Colorful Shading Accent 2" w:uiPriority="71"/>
-    <w:lsdException w:name="Colorful List Accent 2" w:uiPriority="72"/>
-    <w:lsdException w:name="Colorful Grid Accent 2" w:uiPriority="73"/>
-    <w:lsdException w:name="Light Shading Accent 3" w:uiPriority="60"/>
-    <w:lsdException w:name="Light List Accent 3" w:uiPriority="61"/>
-    <w:lsdException w:name="Light Grid Accent 3" w:uiPriority="62"/>
-    <w:lsdException w:name="Medium Shading 1 Accent 3" w:uiPriority="63"/>
-    <w:lsdException w:name="Medium Shading 2 Accent 3" w:uiPriority="64"/>
-    <w:lsdException w:name="Medium List 1 Accent 3" w:uiPriority="65"/>
-    <w:lsdException w:name="Medium List 2 Accent 3" w:uiPriority="66"/>
-    <w:lsdException w:name="Medium Grid 1 Accent 3" w:uiPriority="67"/>
-    <w:lsdException w:name="Medium Grid 2 Accent 3" w:uiPriority="68"/>
-    <w:lsdException w:name="Medium Grid 3 Accent 3" w:uiPriority="69"/>
-    <w:lsdException w:name="Dark List Accent 3" w:uiPriority="70"/>
-    <w:lsdException w:name="Colorful Shading Accent 3" w:uiPriority="71"/>
-    <w:lsdException w:name="Colorful List Accent 3" w:uiPriority="72"/>
-    <w:lsdException w:name="Colorful Grid Accent 3" w:uiPriority="73"/>
-    <w:lsdException w:name="Light Shading Accent 4" w:uiPriority="60"/>
-    <w:lsdException w:name="Light List Accent 4" w:uiPriority="61"/>
-    <w:lsdException w:name="Light Grid Accent 4" w:uiPriority="62"/>
-    <w:lsdException w:name="Medium Shading 1 Accent 4" w:uiPriority="63"/>
-    <w:lsdException w:name="Medium Shading 2 Accent 4" w:uiPriority="64"/>
-    <w:lsdException w:name="Medium List 1 Accent 4" w:uiPriority="65"/>
-    <w:lsdException w:name="Medium List 2 Accent 4" w:uiPriority="66"/>
-    <w:lsdException w:name="Medium Grid 1 Accent 4" w:uiPriority="67"/>
-    <w:lsdException w:name="Medium Grid 2 Accent 4" w:uiPriority="68"/>
-    <w:lsdException w:name="Medium Grid 3 Accent 4" w:uiPriority="69"/>
-    <w:lsdException w:name="Dark List Accent 4" w:uiPriority="70"/>
-    <w:lsdException w:name="Colorful Shading Accent 4" w:uiPriority="71"/>
-    <w:lsdException w:name="Colorful List Accent 4" w:uiPriority="72"/>
-    <w:lsdException w:name="Colorful Grid Accent 4" w:uiPriority="73"/>
-    <w:lsdException w:name="Light Shading Accent 5" w:uiPriority="60"/>
-    <w:lsdException w:name="Light List Accent 5" w:uiPriority="61"/>
-    <w:lsdException w:name="Light Grid Accent 5" w:uiPriority="62"/>
-    <w:lsdException w:name="Medium Shading 1 Accent 5" w:uiPriority="63"/>
-    <w:lsdException w:name="Medium Shading 2 Accent 5" w:uiPriority="64"/>
-    <w:lsdException w:name="Medium List 1 Accent 5" w:uiPriority="65"/>
-    <w:lsdException w:name="Medium List 2 Accent 5" w:uiPriority="66"/>
-    <w:lsdException w:name="Medium Grid 1 Accent 5" w:uiPriority="67"/>
-    <w:lsdException w:name="Medium Grid 2 Accent 5" w:uiPriority="68"/>
-    <w:lsdException w:name="Medium Grid 3 Accent 5" w:uiPriority="69"/>
-    <w:lsdException w:name="Dark List Accent 5" w:uiPriority="70"/>
-    <w:lsdException w:name="Colorful Shading Accent 5" w:uiPriority="71"/>
-    <w:lsdException w:name="Colorful List Accent 5" w:uiPriority="72"/>
-    <w:lsdException w:name="Colorful Grid Accent 5" w:uiPriority="73"/>
-    <w:lsdException w:name="Light Shading Accent 6" w:uiPriority="60"/>
-    <w:lsdException w:name="Light List Accent 6" w:uiPriority="61"/>
-    <w:lsdException w:name="Light Grid Accent 6" w:uiPriority="62"/>
-    <w:lsdException w:name="Medium Shading 1 Accent 6" w:uiPriority="63"/>
-    <w:lsdException w:name="Medium Shading 2 Accent 6" w:uiPriority="64"/>
-    <w:lsdException w:name="Medium List 1 Accent 6" w:uiPriority="65"/>
-    <w:lsdException w:name="Medium List 2 Accent 6" w:uiPriority="66"/>
-    <w:lsdException w:name="Medium Grid 1 Accent 6" w:uiPriority="67"/>
-    <w:lsdException w:name="Medium Grid 2 Accent 6" w:uiPriority="68"/>
-    <w:lsdException w:name="Medium Grid 3 Accent 6" w:uiPriority="69"/>
-    <w:lsdException w:name="Dark List Accent 6" w:uiPriority="70"/>
-    <w:lsdException w:name="Colorful Shading Accent 6" w:uiPriority="71"/>
-    <w:lsdException w:name="Colorful List Accent 6" w:uiPriority="72"/>
-    <w:lsdException w:name="Colorful Grid Accent 6" w:uiPriority="73"/>
-    <w:lsdException w:name="Subtle Emphasis" w:uiPriority="19" w:qFormat="1"/>
-    <w:lsdException w:name="Intense Emphasis" w:uiPriority="21" w:qFormat="1"/>
-    <w:lsdException w:name="Subtle Reference" w:uiPriority="31" w:qFormat="1"/>
-    <w:lsdException w:name="Intense Reference" w:uiPriority="32" w:qFormat="1"/>
-    <w:lsdException w:name="Book Title" w:uiPriority="33" w:qFormat="1"/>
-    <w:lsdException w:name="Bibliography" w:uiPriority="37" w:semiHidden="1" w:unhideWhenUsed="1"/>
-    <w:lsdException w:name="TOC Heading" w:uiPriority="39" w:semiHidden="1" w:unhideWhenUsed="1" w:qFormat="1"/>
-    <w:lsdException w:name="Plain Table 1" w:uiPriority="41"/>
-    <w:lsdException w:name="Plain Table 2" w:uiPriority="42"/>
-    <w:lsdException w:name="Plain Table 3" w:uiPriority="43"/>
-    <w:lsdException w:name="Plain Table 4" w:uiPriority="44"/>
-    <w:lsdException w:name="Plain Table 5" w:uiPriority="45"/>
-    <w:lsdException w:name="Grid Table Light" w:uiPriority="40"/>
-    <w:lsdException w:name="Grid Table 1 Light" w:uiPriority="46"/>
-    <w:lsdException w:name="Grid Table 2" w:uiPriority="47"/>
-    <w:lsdException w:name="Grid Table 3" w:uiPriority="48"/>
-    <w:lsdException w:name="Grid Table 4" w:uiPriority="49"/>
-    <w:lsdException w:name="Grid Table 5 Dark" w:uiPriority="50"/>
-    <w:lsdException w:name="Grid Table 6 Colorful" w:uiPriority="51"/>
-    <w:lsdException w:name="Grid Table 7 Colorful" w:uiPriority="52"/>
-    <w:lsdException w:name="Grid Table 1 Light Accent 1" w:uiPriority="46"/>
-    <w:lsdException w:name="Grid Table 2 Accent 1" w:uiPriority="47"/>
-    <w:lsdException w:name="Grid Table 3 Accent 1" w:uiPriority="48"/>
-    <w:lsdException w:name="Grid Table 4 Accent 1" w:uiPriority="49"/>
-    <w:lsdException w:name="Grid Table 5 Dark Accent 1" w:uiPriority="50"/>
-    <w:lsdException w:name="Grid Table 6 Colorful Accent 1" w:uiPriority="51"/>
-    <w:lsdException w:name="Grid Table 7 Colorful Accent 1" w:uiPriority="52"/>
-    <w:lsdException w:name="Grid Table 1 Light Accent 2" w:uiPriority="46"/>
-    <w:lsdException w:name="Grid Table 2 Accent 2" w:uiPriority="47"/>
-    <w:lsdException w:name="Grid Table 3 Accent 2" w:uiPriority="48"/>
-    <w:lsdException w:name="Grid Table 4 Accent 2" w:uiPriority="49"/>
-    <w:lsdException w:name="Grid Table 5 Dark Accent 2" w:uiPriority="50"/>
-    <w:lsdException w:name="Grid Table 6 Colorful Accent 2" w:uiPriority="51"/>
-    <w:lsdException w:name="Grid Table 7 Colorful Accent 2" w:uiPriority="52"/>
-    <w:lsdException w:name="Grid Table 1 Light Accent 3" w:uiPriority="46"/>
-    <w:lsdException w:name="Grid Table 2 Accent 3" w:uiPriority="47"/>
-    <w:lsdException w:name="Grid Table 3 Accent 3" w:uiPriority="48"/>
-    <w:lsdException w:name="Grid Table 4 Accent 3" w:uiPriority="49"/>
-    <w:lsdException w:name="Grid Table 5 Dark Accent 3" w:uiPriority="50"/>
-    <w:lsdException w:name="Grid Table 6 Colorful Accent 3" w:uiPriority="51"/>
-    <w:lsdException w:name="Grid Table 7 Colorful Accent 3" w:uiPriority="52"/>
-    <w:lsdException w:name="Grid Table 1 Light Accent 4" w:uiPriority="46"/>
-    <w:lsdException w:name="Grid Table 2 Accent 4" w:uiPriority="47"/>
-    <w:lsdException w:name="Grid Table 3 Accent 4" w:uiPriority="48"/>
-    <w:lsdException w:name="Grid Table 4 Accent 4" w:uiPriority="49"/>
-    <w:lsdException w:name="Grid Table 5 Dark Accent 4" w:uiPriority="50"/>
-    <w:lsdException w:name="Grid Table 6 Colorful Accent 4" w:uiPriority="51"/>
-    <w:lsdException w:name="Grid Table 7 Colorful Accent 4" w:uiPriority="52"/>
-    <w:lsdException w:name="Grid Table 1 Light Accent 5" w:uiPriority="46"/>
-    <w:lsdException w:name="Grid Table 2 Accent 5" w:uiPriority="47"/>
-    <w:lsdException w:name="Grid Table 3 Accent 5" w:uiPriority="48"/>
-    <w:lsdException w:name="Grid Table 4 Accent 5" w:uiPriority="49"/>
-    <w:lsdException w:name="Grid Table 5 Dark Accent 5" w:uiPriority="50"/>
-    <w:lsdException w:name="Grid Table 6 Colorful Accent 5" w:uiPriority="51"/>
-    <w:lsdException w:name="Grid Table 7 Colorful Accent 5" w:uiPriority="52"/>
-    <w:lsdException w:name="Grid Table 1 Light Accent 6" w:uiPriority="46"/>
-    <w:lsdException w:name="Grid Table 2 Accent 6" w:uiPriority="47"/>
-    <w:lsdException w:name="Grid Table 3 Accent 6" w:uiPriority="48"/>
-    <w:lsdException w:name="Grid Table 4 Accent 6" w:uiPriority="49"/>
-    <w:lsdException w:name="Grid Table 5 Dark Accent 6" w:uiPriority="50"/>
-    <w:lsdException w:name="Grid Table 6 Colorful Accent 6" w:uiPriority="51"/>
-    <w:lsdException w:name="Grid Table 7 Colorful Accent 6" w:uiPriority="52"/>
-    <w:lsdException w:name="List Table 1 Light" w:uiPriority="46"/>
-    <w:lsdException w:name="List Table 2" w:uiPriority="47"/>
-    <w:lsdException w:name="List Table 3" w:uiPriority="48"/>
-    <w:lsdException w:name="List Table 4" w:uiPriority="49"/>
-    <w:lsdException w:name="List Table 5 Dark" w:uiPriority="50"/>
-    <w:lsdException w:name="List Table 6 Colorful" w:uiPriority="51"/>
-    <w:lsdException w:name="List Table 7 Colorful" w:uiPriority="52"/>
-    <w:lsdException w:name="List Table 1 Light Accent 1" w:uiPriority="46"/>
-    <w:lsdException w:name="List Table 2 Accent 1" w:uiPriority="47"/>
-    <w:lsdException w:name="List Table 3 Accent 1" w:uiPriority="48"/>
-    <w:lsdException w:name="List Table 4 Accent 1" w:uiPriority="49"/>
-    <w:lsdException w:name="List Table 5 Dark Accent 1" w:uiPriority="50"/>
-    <w:lsdException w:name="List Table 6 Colorful Accent 1" w:uiPriority="51"/>
-    <w:lsdException w:name="List Table 7 Colorful Accent 1" w:uiPriority="52"/>
-    <w:lsdException w:name="List Table 1 Light Accent 2" w:uiPriority="46"/>
-    <w:lsdException w:name="List Table 2 Accent 2" w:uiPriority="47"/>
-    <w:lsdException w:name="List Table 3 Accent 2" w:uiPriority="48"/>
-    <w:lsdException w:name="List Table 4 Accent 2" w:uiPriority="49"/>
-    <w:lsdException w:name="List Table 5 Dark Accent 2" w:uiPriority="50"/>
-    <w:lsdException w:name="List Table 6 Colorful Accent 2" w:uiPriority="51"/>
-    <w:lsdException w:name="List Table 7 Colorful Accent 2" w:uiPriority="52"/>
-    <w:lsdException w:name="List Table 1 Light Accent 3" w:uiPriority="46"/>
-    <w:lsdException w:name="List Table 2 Accent 3" w:uiPriority="47"/>
-    <w:lsdException w:name="List Table 3 Accent 3" w:uiPriority="48"/>
-    <w:lsdException w:name="List Table 4 Accent 3" w:uiPriority="49"/>
-    <w:lsdException w:name="List Table 5 Dark Accent 3" w:uiPriority="50"/>
-    <w:lsdException w:name="List Table 6 Colorful Accent 3" w:uiPriority="51"/>
-    <w:lsdException w:name="List Table 7 Colorful Accent 3" w:uiPriority="52"/>
-    <w:lsdException w:name="List Table 1 Light Accent 4" w:uiPriority="46"/>
-    <w:lsdException w:name="List Table 2 Accent 4" w:uiPriority="47"/>
-    <w:lsdException w:name="List Table 3 Accent 4" w:uiPriority="48"/>
-    <w:lsdException w:name="List Table 4 Accent 4" w:uiPriority="49"/>
-    <w:lsdException w:name="List Table 5 Dark Accent 4" w:uiPriority="50"/>
-    <w:lsdException w:name="List Table 6 Colorful Accent 4" w:uiPriority="51"/>
-    <w:lsdException w:name="List Table 7 Colorful Accent 4" w:uiPriority="52"/>
-    <w:lsdException w:name="List Table 1 Light Accent 5" w:uiPriority="46"/>
-    <w:lsdException w:name="List Table 2 Accent 5" w:uiPriority="47"/>
-    <w:lsdException w:name="List Table 3 Accent 5" w:uiPriority="48"/>
-    <w:lsdException w:name="List Table 4 Accent 5" w:uiPriority="49"/>
-    <w:lsdException w:name="List Table 5 Dark Accent 5" w:uiPriority="50"/>
-    <w:lsdException w:name="List Table 6 Colorful Accent 5" w:uiPriority="51"/>
-    <w:lsdException w:name="List Table 7 Colorful Accent 5" w:uiPriority="52"/>
-    <w:lsdException w:name="List Table 1 Light Accent 6" w:uiPriority="46"/>
-    <w:lsdException w:name="List Table 2 Accent 6" w:uiPriority="47"/>
-    <w:lsdException w:name="List Table 3 Accent 6" w:uiPriority="48"/>
-    <w:lsdException w:name="List Table 4 Accent 6" w:uiPriority="49"/>
-    <w:lsdException w:name="List Table 5 Dark Accent 6" w:uiPriority="50"/>
-    <w:lsdException w:name="List Table 6 Colorful Accent 6" w:uiPriority="51"/>
-    <w:lsdException w:name="List Table 7 Colorful Accent 6" w:uiPriority="52"/>
-  </w:latentStyles>
-  <w:style w:type="paragraph" w:styleId="Normal" w:default="1">
+  <w:style w:type="paragraph" w:styleId="Normal">
     <w:name w:val="Normal"/>
     <w:qFormat/>
     <w:pPr>
       <w:widowControl/>
       <w:suppressAutoHyphens w:val="true"/>
+      <w:kinsoku w:val="true"/>
+      <w:overflowPunct w:val="true"/>
+      <w:autoSpaceDE w:val="true"/>
       <w:bidi w:val="0"/>
       <w:jc w:val="left"/>
       <w:textAlignment w:val="baseline"/>
@@ -11775,12 +11512,19 @@
   </w:style>
   <w:style w:type="paragraph" w:styleId="1">
     <w:name w:val="Heading 1"/>
-    <w:uiPriority w:val="9"/>
     <w:qFormat/>
     <w:pPr>
       <w:keepNext w:val="true"/>
       <w:keepLines/>
       <w:widowControl w:val="false"/>
+      <w:numPr>
+        <w:ilvl w:val="0"/>
+        <w:numId w:val="0"/>
+      </w:numPr>
+      <w:kinsoku w:val="true"/>
+      <w:overflowPunct w:val="true"/>
+      <w:autoSpaceDE w:val="true"/>
+      <w:bidi w:val="0"/>
       <w:spacing w:before="240" w:after="0"/>
       <w:outlineLvl w:val="0"/>
     </w:pPr>
@@ -11793,15 +11537,12 @@
       <w:lang w:val="ru-RU" w:eastAsia="en-US" w:bidi="ar-SA"/>
     </w:rPr>
   </w:style>
-  <w:style w:type="character" w:styleId="DefaultParagraphFont" w:default="1">
+  <w:style w:type="character" w:styleId="DefaultParagraphFont">
     <w:name w:val="Default Paragraph Font"/>
-    <w:uiPriority w:val="1"/>
-    <w:semiHidden/>
-    <w:unhideWhenUsed/>
     <w:qFormat/>
     <w:rPr/>
   </w:style>
-  <w:style w:type="character" w:styleId="11" w:customStyle="1">
+  <w:style w:type="character" w:styleId="11">
     <w:name w:val="Заголовок 1 Знак"/>
     <w:basedOn w:val="DefaultParagraphFont"/>
     <w:qFormat/>
@@ -11812,7 +11553,7 @@
       <w:szCs w:val="32"/>
     </w:rPr>
   </w:style>
-  <w:style w:type="character" w:styleId="Internetlink" w:customStyle="1">
+  <w:style w:type="character" w:styleId="Internetlink">
     <w:name w:val="Internet link"/>
     <w:basedOn w:val="DefaultParagraphFont"/>
     <w:qFormat/>
@@ -11830,7 +11571,7 @@
       <w:szCs w:val="16"/>
     </w:rPr>
   </w:style>
-  <w:style w:type="character" w:styleId="Style13" w:customStyle="1">
+  <w:style w:type="character" w:styleId="Style13">
     <w:name w:val="Текст примечания Знак"/>
     <w:basedOn w:val="DefaultParagraphFont"/>
     <w:qFormat/>
@@ -11839,7 +11580,7 @@
       <w:szCs w:val="20"/>
     </w:rPr>
   </w:style>
-  <w:style w:type="character" w:styleId="Style14" w:customStyle="1">
+  <w:style w:type="character" w:styleId="Style14">
     <w:name w:val="Тема примечания Знак"/>
     <w:basedOn w:val="Style13"/>
     <w:qFormat/>
@@ -11850,7 +11591,7 @@
       <w:szCs w:val="20"/>
     </w:rPr>
   </w:style>
-  <w:style w:type="character" w:styleId="Style15" w:customStyle="1">
+  <w:style w:type="character" w:styleId="Style15">
     <w:name w:val="Текст выноски Знак"/>
     <w:basedOn w:val="DefaultParagraphFont"/>
     <w:qFormat/>
@@ -11860,133 +11601,133 @@
       <w:szCs w:val="18"/>
     </w:rPr>
   </w:style>
-  <w:style w:type="character" w:styleId="ListLabel1" w:customStyle="1">
+  <w:style w:type="character" w:styleId="ListLabel1">
     <w:name w:val="ListLabel 1"/>
     <w:qFormat/>
     <w:rPr>
       <w:rFonts w:cs="Courier New"/>
     </w:rPr>
   </w:style>
-  <w:style w:type="character" w:styleId="ListLabel2" w:customStyle="1">
+  <w:style w:type="character" w:styleId="ListLabel2">
     <w:name w:val="ListLabel 2"/>
     <w:qFormat/>
     <w:rPr>
       <w:rFonts w:cs="Courier New"/>
     </w:rPr>
   </w:style>
-  <w:style w:type="character" w:styleId="ListLabel3" w:customStyle="1">
+  <w:style w:type="character" w:styleId="ListLabel3">
     <w:name w:val="ListLabel 3"/>
     <w:qFormat/>
     <w:rPr>
       <w:rFonts w:cs="Courier New"/>
     </w:rPr>
   </w:style>
-  <w:style w:type="character" w:styleId="ListLabel4" w:customStyle="1">
+  <w:style w:type="character" w:styleId="ListLabel4">
     <w:name w:val="ListLabel 4"/>
     <w:qFormat/>
     <w:rPr>
       <w:rFonts w:cs="Courier New"/>
     </w:rPr>
   </w:style>
-  <w:style w:type="character" w:styleId="ListLabel5" w:customStyle="1">
+  <w:style w:type="character" w:styleId="ListLabel5">
     <w:name w:val="ListLabel 5"/>
     <w:qFormat/>
     <w:rPr>
       <w:rFonts w:cs="Courier New"/>
     </w:rPr>
   </w:style>
-  <w:style w:type="character" w:styleId="ListLabel6" w:customStyle="1">
+  <w:style w:type="character" w:styleId="ListLabel6">
     <w:name w:val="ListLabel 6"/>
     <w:qFormat/>
     <w:rPr>
       <w:rFonts w:cs="Courier New"/>
     </w:rPr>
   </w:style>
-  <w:style w:type="character" w:styleId="ListLabel7" w:customStyle="1">
+  <w:style w:type="character" w:styleId="ListLabel7">
     <w:name w:val="ListLabel 7"/>
     <w:qFormat/>
     <w:rPr>
       <w:rFonts w:cs="Courier New"/>
     </w:rPr>
   </w:style>
-  <w:style w:type="character" w:styleId="ListLabel8" w:customStyle="1">
+  <w:style w:type="character" w:styleId="ListLabel8">
     <w:name w:val="ListLabel 8"/>
     <w:qFormat/>
     <w:rPr>
       <w:rFonts w:cs="Courier New"/>
     </w:rPr>
   </w:style>
-  <w:style w:type="character" w:styleId="ListLabel9" w:customStyle="1">
+  <w:style w:type="character" w:styleId="ListLabel9">
     <w:name w:val="ListLabel 9"/>
     <w:qFormat/>
     <w:rPr>
       <w:rFonts w:cs="Courier New"/>
     </w:rPr>
   </w:style>
-  <w:style w:type="character" w:styleId="ListLabel10" w:customStyle="1">
+  <w:style w:type="character" w:styleId="ListLabel10">
     <w:name w:val="ListLabel 10"/>
     <w:qFormat/>
     <w:rPr>
       <w:rFonts w:cs="Courier New"/>
     </w:rPr>
   </w:style>
-  <w:style w:type="character" w:styleId="ListLabel11" w:customStyle="1">
+  <w:style w:type="character" w:styleId="ListLabel11">
     <w:name w:val="ListLabel 11"/>
     <w:qFormat/>
     <w:rPr>
       <w:rFonts w:cs="Courier New"/>
     </w:rPr>
   </w:style>
-  <w:style w:type="character" w:styleId="ListLabel12" w:customStyle="1">
+  <w:style w:type="character" w:styleId="ListLabel12">
     <w:name w:val="ListLabel 12"/>
     <w:qFormat/>
     <w:rPr>
       <w:rFonts w:cs="Courier New"/>
     </w:rPr>
   </w:style>
-  <w:style w:type="character" w:styleId="ListLabel13" w:customStyle="1">
+  <w:style w:type="character" w:styleId="ListLabel13">
     <w:name w:val="ListLabel 13"/>
     <w:qFormat/>
     <w:rPr>
       <w:rFonts w:cs="Courier New"/>
     </w:rPr>
   </w:style>
-  <w:style w:type="character" w:styleId="ListLabel14" w:customStyle="1">
+  <w:style w:type="character" w:styleId="ListLabel14">
     <w:name w:val="ListLabel 14"/>
     <w:qFormat/>
     <w:rPr>
       <w:rFonts w:cs="Courier New"/>
     </w:rPr>
   </w:style>
-  <w:style w:type="character" w:styleId="ListLabel15" w:customStyle="1">
+  <w:style w:type="character" w:styleId="ListLabel15">
     <w:name w:val="ListLabel 15"/>
     <w:qFormat/>
     <w:rPr>
       <w:rFonts w:cs="Courier New"/>
     </w:rPr>
   </w:style>
-  <w:style w:type="character" w:styleId="ListLabel16" w:customStyle="1">
+  <w:style w:type="character" w:styleId="ListLabel16">
     <w:name w:val="ListLabel 16"/>
     <w:qFormat/>
     <w:rPr>
       <w:rFonts w:cs="Courier New"/>
     </w:rPr>
   </w:style>
-  <w:style w:type="character" w:styleId="ListLabel17" w:customStyle="1">
+  <w:style w:type="character" w:styleId="ListLabel17">
     <w:name w:val="ListLabel 17"/>
     <w:qFormat/>
     <w:rPr>
       <w:rFonts w:cs="Courier New"/>
     </w:rPr>
   </w:style>
-  <w:style w:type="character" w:styleId="ListLabel18" w:customStyle="1">
+  <w:style w:type="character" w:styleId="ListLabel18">
     <w:name w:val="ListLabel 18"/>
     <w:qFormat/>
     <w:rPr>
       <w:rFonts w:cs="Courier New"/>
     </w:rPr>
   </w:style>
-  <w:style w:type="character" w:styleId="Style16" w:customStyle="1">
+  <w:style w:type="character" w:styleId="Style16">
     <w:name w:val="Маркеры списка"/>
     <w:qFormat/>
     <w:rPr>
@@ -12057,7 +11798,7 @@
       <w:rFonts w:eastAsia="OpenSymbol" w:cs="OpenSymbol"/>
     </w:rPr>
   </w:style>
-  <w:style w:type="paragraph" w:styleId="Style17" w:customStyle="1">
+  <w:style w:type="paragraph" w:styleId="Style17">
     <w:name w:val="Заголовок"/>
     <w:basedOn w:val="Standard"/>
     <w:next w:val="Style18"/>
@@ -12105,7 +11846,7 @@
       <w:szCs w:val="24"/>
     </w:rPr>
   </w:style>
-  <w:style w:type="paragraph" w:styleId="Style21" w:customStyle="1">
+  <w:style w:type="paragraph" w:styleId="Style21">
     <w:name w:val="Указатель"/>
     <w:basedOn w:val="Standard"/>
     <w:qFormat/>
@@ -12117,11 +11858,14 @@
       <w:sz w:val="24"/>
     </w:rPr>
   </w:style>
-  <w:style w:type="paragraph" w:styleId="Standard" w:customStyle="1">
+  <w:style w:type="paragraph" w:styleId="Standard">
     <w:name w:val="Standard"/>
     <w:qFormat/>
     <w:pPr>
       <w:widowControl/>
+      <w:kinsoku w:val="true"/>
+      <w:overflowPunct w:val="true"/>
+      <w:autoSpaceDE w:val="true"/>
       <w:bidi w:val="0"/>
       <w:spacing w:lineRule="auto" w:line="259" w:before="0" w:after="160"/>
       <w:jc w:val="left"/>
@@ -12135,7 +11879,7 @@
       <w:lang w:val="ru-RU" w:eastAsia="en-US" w:bidi="ar-SA"/>
     </w:rPr>
   </w:style>
-  <w:style w:type="paragraph" w:styleId="Textbody" w:customStyle="1">
+  <w:style w:type="paragraph" w:styleId="Textbody">
     <w:name w:val="Text body"/>
     <w:basedOn w:val="Standard"/>
     <w:qFormat/>
@@ -12168,7 +11912,7 @@
       <w:lang w:eastAsia="ru-RU"/>
     </w:rPr>
   </w:style>
-  <w:style w:type="paragraph" w:styleId="Contents1" w:customStyle="1">
+  <w:style w:type="paragraph" w:styleId="Contents1">
     <w:name w:val="Contents 1"/>
     <w:basedOn w:val="Standard"/>
     <w:autoRedefine/>
@@ -12183,7 +11927,7 @@
     <w:basedOn w:val="Standard"/>
     <w:qFormat/>
     <w:pPr>
-      <w:ind w:left="720" w:hanging="0"/>
+      <w:ind w:left="720" w:right="0" w:hanging="0"/>
     </w:pPr>
     <w:rPr/>
   </w:style>
@@ -12222,7 +11966,7 @@
       <w:szCs w:val="18"/>
     </w:rPr>
   </w:style>
-  <w:style w:type="paragraph" w:styleId="Style22" w:customStyle="1">
+  <w:style w:type="paragraph" w:styleId="Style22">
     <w:name w:val="Содержимое таблицы"/>
     <w:basedOn w:val="Standard"/>
     <w:qFormat/>
@@ -12238,326 +11982,13 @@
     <w:pPr/>
     <w:rPr/>
   </w:style>
-  <w:style w:type="numbering" w:styleId="NoList" w:default="1">
+  <w:style w:type="numbering" w:styleId="NoList">
     <w:name w:val="No List"/>
-    <w:uiPriority w:val="99"/>
-    <w:semiHidden/>
-    <w:unhideWhenUsed/>
     <w:qFormat/>
   </w:style>
-  <w:style w:type="numbering" w:styleId="12" w:customStyle="1">
+  <w:style w:type="numbering" w:styleId="12">
     <w:name w:val="Нет списка1"/>
     <w:qFormat/>
   </w:style>
-  <w:style w:type="table" w:default="1" w:styleId="a1">
-    <w:name w:val="Normal Table"/>
-    <w:uiPriority w:val="99"/>
-    <w:semiHidden/>
-    <w:unhideWhenUsed/>
-    <w:tblPr>
-      <w:tblInd w:w="0" w:type="dxa"/>
-      <w:tblCellMar>
-        <w:top w:w="0" w:type="dxa"/>
-        <w:left w:w="108" w:type="dxa"/>
-        <w:bottom w:w="0" w:type="dxa"/>
-        <w:right w:w="108" w:type="dxa"/>
-      </w:tblCellMar>
-    </w:tblPr>
-  </w:style>
 </w:styles>
-</file>
-
-<file path=word/theme/theme1.xml><?xml version="1.0" encoding="utf-8"?>
-<a:theme xmlns:a="http://schemas.openxmlformats.org/drawingml/2006/main" name="Тема Office">
-  <a:themeElements>
-    <a:clrScheme name="Стандартная">
-      <a:dk1>
-        <a:sysClr val="windowText" lastClr="000000"/>
-      </a:dk1>
-      <a:lt1>
-        <a:sysClr val="window" lastClr="FFFFFF"/>
-      </a:lt1>
-      <a:dk2>
-        <a:srgbClr val="44546A"/>
-      </a:dk2>
-      <a:lt2>
-        <a:srgbClr val="E7E6E6"/>
-      </a:lt2>
-      <a:accent1>
-        <a:srgbClr val="4472C4"/>
-      </a:accent1>
-      <a:accent2>
-        <a:srgbClr val="ED7D31"/>
-      </a:accent2>
-      <a:accent3>
-        <a:srgbClr val="A5A5A5"/>
-      </a:accent3>
-      <a:accent4>
-        <a:srgbClr val="FFC000"/>
-      </a:accent4>
-      <a:accent5>
-        <a:srgbClr val="5B9BD5"/>
-      </a:accent5>
-      <a:accent6>
-        <a:srgbClr val="70AD47"/>
-      </a:accent6>
-      <a:hlink>
-        <a:srgbClr val="0563C1"/>
-      </a:hlink>
-      <a:folHlink>
-        <a:srgbClr val="954F72"/>
-      </a:folHlink>
-    </a:clrScheme>
-    <a:fontScheme name="Стандартная">
-      <a:majorFont>
-        <a:latin typeface="Calibri Light" panose="020F0302020204030204"/>
-        <a:ea typeface=""/>
-        <a:cs typeface=""/>
-        <a:font script="Jpan" typeface="游ゴシック Light"/>
-        <a:font script="Hang" typeface="맑은 고딕"/>
-        <a:font script="Hans" typeface="等线 Light"/>
-        <a:font script="Hant" typeface="新細明體"/>
-        <a:font script="Arab" typeface="Times New Roman"/>
-        <a:font script="Hebr" typeface="Times New Roman"/>
-        <a:font script="Thai" typeface="Angsana New"/>
-        <a:font script="Ethi" typeface="Nyala"/>
-        <a:font script="Beng" typeface="Vrinda"/>
-        <a:font script="Gujr" typeface="Shruti"/>
-        <a:font script="Khmr" typeface="MoolBoran"/>
-        <a:font script="Knda" typeface="Tunga"/>
-        <a:font script="Guru" typeface="Raavi"/>
-        <a:font script="Cans" typeface="Euphemia"/>
-        <a:font script="Cher" typeface="Plantagenet Cherokee"/>
-        <a:font script="Yiii" typeface="Microsoft Yi Baiti"/>
-        <a:font script="Tibt" typeface="Microsoft Himalaya"/>
-        <a:font script="Thaa" typeface="MV Boli"/>
-        <a:font script="Deva" typeface="Mangal"/>
-        <a:font script="Telu" typeface="Gautami"/>
-        <a:font script="Taml" typeface="Latha"/>
-        <a:font script="Syrc" typeface="Estrangelo Edessa"/>
-        <a:font script="Orya" typeface="Kalinga"/>
-        <a:font script="Mlym" typeface="Kartika"/>
-        <a:font script="Laoo" typeface="DokChampa"/>
-        <a:font script="Sinh" typeface="Iskoola Pota"/>
-        <a:font script="Mong" typeface="Mongolian Baiti"/>
-        <a:font script="Viet" typeface="Times New Roman"/>
-        <a:font script="Uigh" typeface="Microsoft Uighur"/>
-        <a:font script="Geor" typeface="Sylfaen"/>
-        <a:font script="Armn" typeface="Arial"/>
-        <a:font script="Bugi" typeface="Leelawadee UI"/>
-        <a:font script="Bopo" typeface="Microsoft JhengHei"/>
-        <a:font script="Java" typeface="Javanese Text"/>
-        <a:font script="Lisu" typeface="Segoe UI"/>
-        <a:font script="Mymr" typeface="Myanmar Text"/>
-        <a:font script="Nkoo" typeface="Ebrima"/>
-        <a:font script="Olck" typeface="Nirmala UI"/>
-        <a:font script="Osma" typeface="Ebrima"/>
-        <a:font script="Phag" typeface="Phagspa"/>
-        <a:font script="Syrn" typeface="Estrangelo Edessa"/>
-        <a:font script="Syrj" typeface="Estrangelo Edessa"/>
-        <a:font script="Syre" typeface="Estrangelo Edessa"/>
-        <a:font script="Sora" typeface="Nirmala UI"/>
-        <a:font script="Tale" typeface="Microsoft Tai Le"/>
-        <a:font script="Talu" typeface="Microsoft New Tai Lue"/>
-        <a:font script="Tfng" typeface="Ebrima"/>
-      </a:majorFont>
-      <a:minorFont>
-        <a:latin typeface="Calibri" panose="020F0502020204030204"/>
-        <a:ea typeface=""/>
-        <a:cs typeface=""/>
-        <a:font script="Jpan" typeface="游明朝"/>
-        <a:font script="Hang" typeface="맑은 고딕"/>
-        <a:font script="Hans" typeface="等线"/>
-        <a:font script="Hant" typeface="新細明體"/>
-        <a:font script="Arab" typeface="Arial"/>
-        <a:font script="Hebr" typeface="Arial"/>
-        <a:font script="Thai" typeface="Cordia New"/>
-        <a:font script="Ethi" typeface="Nyala"/>
-        <a:font script="Beng" typeface="Vrinda"/>
-        <a:font script="Gujr" typeface="Shruti"/>
-        <a:font script="Khmr" typeface="DaunPenh"/>
-        <a:font script="Knda" typeface="Tunga"/>
-        <a:font script="Guru" typeface="Raavi"/>
-        <a:font script="Cans" typeface="Euphemia"/>
-        <a:font script="Cher" typeface="Plantagenet Cherokee"/>
-        <a:font script="Yiii" typeface="Microsoft Yi Baiti"/>
-        <a:font script="Tibt" typeface="Microsoft Himalaya"/>
-        <a:font script="Thaa" typeface="MV Boli"/>
-        <a:font script="Deva" typeface="Mangal"/>
-        <a:font script="Telu" typeface="Gautami"/>
-        <a:font script="Taml" typeface="Latha"/>
-        <a:font script="Syrc" typeface="Estrangelo Edessa"/>
-        <a:font script="Orya" typeface="Kalinga"/>
-        <a:font script="Mlym" typeface="Kartika"/>
-        <a:font script="Laoo" typeface="DokChampa"/>
-        <a:font script="Sinh" typeface="Iskoola Pota"/>
-        <a:font script="Mong" typeface="Mongolian Baiti"/>
-        <a:font script="Viet" typeface="Arial"/>
-        <a:font script="Uigh" typeface="Microsoft Uighur"/>
-        <a:font script="Geor" typeface="Sylfaen"/>
-        <a:font script="Armn" typeface="Arial"/>
-        <a:font script="Bugi" typeface="Leelawadee UI"/>
-        <a:font script="Bopo" typeface="Microsoft JhengHei"/>
-        <a:font script="Java" typeface="Javanese Text"/>
-        <a:font script="Lisu" typeface="Segoe UI"/>
-        <a:font script="Mymr" typeface="Myanmar Text"/>
-        <a:font script="Nkoo" typeface="Ebrima"/>
-        <a:font script="Olck" typeface="Nirmala UI"/>
-        <a:font script="Osma" typeface="Ebrima"/>
-        <a:font script="Phag" typeface="Phagspa"/>
-        <a:font script="Syrn" typeface="Estrangelo Edessa"/>
-        <a:font script="Syrj" typeface="Estrangelo Edessa"/>
-        <a:font script="Syre" typeface="Estrangelo Edessa"/>
-        <a:font script="Sora" typeface="Nirmala UI"/>
-        <a:font script="Tale" typeface="Microsoft Tai Le"/>
-        <a:font script="Talu" typeface="Microsoft New Tai Lue"/>
-        <a:font script="Tfng" typeface="Ebrima"/>
-      </a:minorFont>
-    </a:fontScheme>
-    <a:fmtScheme name="Стандартная">
-      <a:fillStyleLst>
-        <a:solidFill>
-          <a:schemeClr val="phClr"/>
-        </a:solidFill>
-        <a:gradFill rotWithShape="1">
-          <a:gsLst>
-            <a:gs pos="0">
-              <a:schemeClr val="phClr">
-                <a:lumMod val="110000"/>
-                <a:satMod val="105000"/>
-                <a:tint val="67000"/>
-              </a:schemeClr>
-            </a:gs>
-            <a:gs pos="50000">
-              <a:schemeClr val="phClr">
-                <a:lumMod val="105000"/>
-                <a:satMod val="103000"/>
-                <a:tint val="73000"/>
-              </a:schemeClr>
-            </a:gs>
-            <a:gs pos="100000">
-              <a:schemeClr val="phClr">
-                <a:lumMod val="105000"/>
-                <a:satMod val="109000"/>
-                <a:tint val="81000"/>
-              </a:schemeClr>
-            </a:gs>
-          </a:gsLst>
-          <a:lin ang="5400000" scaled="0"/>
-        </a:gradFill>
-        <a:gradFill rotWithShape="1">
-          <a:gsLst>
-            <a:gs pos="0">
-              <a:schemeClr val="phClr">
-                <a:satMod val="103000"/>
-                <a:lumMod val="102000"/>
-                <a:tint val="94000"/>
-              </a:schemeClr>
-            </a:gs>
-            <a:gs pos="50000">
-              <a:schemeClr val="phClr">
-                <a:satMod val="110000"/>
-                <a:lumMod val="100000"/>
-                <a:shade val="100000"/>
-              </a:schemeClr>
-            </a:gs>
-            <a:gs pos="100000">
-              <a:schemeClr val="phClr">
-                <a:lumMod val="99000"/>
-                <a:satMod val="120000"/>
-                <a:shade val="78000"/>
-              </a:schemeClr>
-            </a:gs>
-          </a:gsLst>
-          <a:lin ang="5400000" scaled="0"/>
-        </a:gradFill>
-      </a:fillStyleLst>
-      <a:lnStyleLst>
-        <a:ln w="6350" cap="flat" cmpd="sng" algn="ctr">
-          <a:solidFill>
-            <a:schemeClr val="phClr"/>
-          </a:solidFill>
-          <a:prstDash val="solid"/>
-          <a:miter lim="800000"/>
-        </a:ln>
-        <a:ln w="12700" cap="flat" cmpd="sng" algn="ctr">
-          <a:solidFill>
-            <a:schemeClr val="phClr"/>
-          </a:solidFill>
-          <a:prstDash val="solid"/>
-          <a:miter lim="800000"/>
-        </a:ln>
-        <a:ln w="19050" cap="flat" cmpd="sng" algn="ctr">
-          <a:solidFill>
-            <a:schemeClr val="phClr"/>
-          </a:solidFill>
-          <a:prstDash val="solid"/>
-          <a:miter lim="800000"/>
-        </a:ln>
-      </a:lnStyleLst>
-      <a:effectStyleLst>
-        <a:effectStyle>
-          <a:effectLst/>
-        </a:effectStyle>
-        <a:effectStyle>
-          <a:effectLst/>
-        </a:effectStyle>
-        <a:effectStyle>
-          <a:effectLst>
-            <a:outerShdw blurRad="57150" dist="19050" dir="5400000" algn="ctr" rotWithShape="0">
-              <a:srgbClr val="000000">
-                <a:alpha val="63000"/>
-              </a:srgbClr>
-            </a:outerShdw>
-          </a:effectLst>
-        </a:effectStyle>
-      </a:effectStyleLst>
-      <a:bgFillStyleLst>
-        <a:solidFill>
-          <a:schemeClr val="phClr"/>
-        </a:solidFill>
-        <a:solidFill>
-          <a:schemeClr val="phClr">
-            <a:tint val="95000"/>
-            <a:satMod val="170000"/>
-          </a:schemeClr>
-        </a:solidFill>
-        <a:gradFill rotWithShape="1">
-          <a:gsLst>
-            <a:gs pos="0">
-              <a:schemeClr val="phClr">
-                <a:tint val="93000"/>
-                <a:satMod val="150000"/>
-                <a:shade val="98000"/>
-                <a:lumMod val="102000"/>
-              </a:schemeClr>
-            </a:gs>
-            <a:gs pos="50000">
-              <a:schemeClr val="phClr">
-                <a:tint val="98000"/>
-                <a:satMod val="130000"/>
-                <a:shade val="90000"/>
-                <a:lumMod val="103000"/>
-              </a:schemeClr>
-            </a:gs>
-            <a:gs pos="100000">
-              <a:schemeClr val="phClr">
-                <a:shade val="63000"/>
-                <a:satMod val="120000"/>
-              </a:schemeClr>
-            </a:gs>
-          </a:gsLst>
-          <a:lin ang="5400000" scaled="0"/>
-        </a:gradFill>
-      </a:bgFillStyleLst>
-    </a:fmtScheme>
-  </a:themeElements>
-  <a:objectDefaults/>
-  <a:extraClrSchemeLst/>
-  <a:extLst>
-    <a:ext uri="{05A4C25C-085E-4340-85A3-A5531E510DB2}">
-      <thm15:themeFamily xmlns:thm15="http://schemas.microsoft.com/office/thememl/2012/main" name="Office Theme" id="{62F939B6-93AF-4DB8-9C6B-D6C7DFDC589F}" vid="{4A3C46E8-61CC-4603-A589-7422A47A8E4A}"/>
-    </a:ext>
-  </a:extLst>
-</a:theme>
 </file>
</xml_diff>